<commit_message>
Updated Vertica Test Case Document
</commit_message>
<xml_diff>
--- a/Vertica_TestCaseDocument.docx
+++ b/Vertica_TestCaseDocument.docx
@@ -1592,16 +1592,7 @@
                 <w:rFonts w:eastAsia="Times New Roman" w:cstheme="minorHAnsi"/>
                 <w:lang w:eastAsia="en-GB"/>
               </w:rPr>
-              <w:t xml:space="preserve">Access to </w:t>
-            </w:r>
-            <w:bookmarkStart w:id="0" w:name="_GoBack"/>
-            <w:bookmarkEnd w:id="0"/>
-            <w:r>
-              <w:rPr>
-                <w:rFonts w:eastAsia="Times New Roman" w:cstheme="minorHAnsi"/>
-                <w:lang w:eastAsia="en-GB"/>
-              </w:rPr>
-              <w:t>Browser</w:t>
+              <w:t>Access to Browser</w:t>
             </w:r>
           </w:p>
         </w:tc>
@@ -2946,28 +2937,14 @@
                 <w:rFonts w:eastAsia="Times New Roman" w:cstheme="minorHAnsi"/>
                 <w:lang w:eastAsia="en-GB"/>
               </w:rPr>
-              <w:t xml:space="preserve">Open index.html or </w:t>
-            </w:r>
-            <w:r>
-              <w:rPr>
-                <w:rFonts w:eastAsia="Times New Roman" w:cstheme="minorHAnsi"/>
-                <w:lang w:eastAsia="en-GB"/>
-              </w:rPr>
-              <w:t xml:space="preserve">Click on the link to view </w:t>
-            </w:r>
-            <w:r>
-              <w:rPr>
-                <w:rFonts w:eastAsia="Times New Roman" w:cstheme="minorHAnsi"/>
-                <w:lang w:eastAsia="en-GB"/>
-              </w:rPr>
-              <w:t>the</w:t>
-            </w:r>
-            <w:r>
-              <w:rPr>
-                <w:rFonts w:eastAsia="Times New Roman" w:cstheme="minorHAnsi"/>
-                <w:lang w:eastAsia="en-GB"/>
-              </w:rPr>
-              <w:t xml:space="preserve"> website</w:t>
+              <w:t xml:space="preserve">Open index.html </w:t>
+            </w:r>
+            <w:r>
+              <w:rPr>
+                <w:rFonts w:eastAsia="Times New Roman" w:cstheme="minorHAnsi"/>
+                <w:lang w:eastAsia="en-GB"/>
+              </w:rPr>
+              <w:t>in chrome browser</w:t>
             </w:r>
           </w:p>
         </w:tc>
@@ -3030,21 +3007,7 @@
                 <w:rFonts w:eastAsia="Times New Roman" w:cstheme="minorHAnsi"/>
                 <w:lang w:eastAsia="en-GB"/>
               </w:rPr>
-              <w:t xml:space="preserve">Browser </w:t>
-            </w:r>
-            <w:r>
-              <w:rPr>
-                <w:rFonts w:eastAsia="Times New Roman" w:cstheme="minorHAnsi"/>
-                <w:lang w:eastAsia="en-GB"/>
-              </w:rPr>
-              <w:t>is loading</w:t>
-            </w:r>
-            <w:r>
-              <w:rPr>
-                <w:rFonts w:eastAsia="Times New Roman" w:cstheme="minorHAnsi"/>
-                <w:lang w:eastAsia="en-GB"/>
-              </w:rPr>
-              <w:t xml:space="preserve"> a </w:t>
+              <w:t xml:space="preserve">Browser is loading a </w:t>
             </w:r>
             <w:r>
               <w:rPr>
@@ -3200,66 +3163,22 @@
             <w:pPr>
               <w:jc w:val="both"/>
               <w:rPr>
-                <w:rFonts w:eastAsia="Times New Roman" w:cstheme="minorHAnsi"/>
-                <w:lang w:eastAsia="en-GB"/>
-              </w:rPr>
-            </w:pPr>
-            <w:r>
-              <w:rPr>
-                <w:rFonts w:cstheme="minorHAnsi"/>
-              </w:rPr>
-              <w:t>1.Open index.html</w:t>
-            </w:r>
-            <w:r>
-              <w:rPr>
-                <w:rFonts w:eastAsia="Times New Roman" w:cstheme="minorHAnsi"/>
-                <w:lang w:eastAsia="en-GB"/>
+                <w:rFonts w:cstheme="minorHAnsi"/>
+              </w:rPr>
+            </w:pPr>
+            <w:r>
+              <w:rPr>
+                <w:rFonts w:eastAsia="Times New Roman" w:cstheme="minorHAnsi"/>
+                <w:lang w:eastAsia="en-GB"/>
+              </w:rPr>
+              <w:t>Open index.html in chrome browser</w:t>
+            </w:r>
+            <w:r>
+              <w:rPr>
+                <w:rFonts w:cstheme="minorHAnsi"/>
               </w:rPr>
               <w:t xml:space="preserve"> </w:t>
             </w:r>
-            <w:r>
-              <w:rPr>
-                <w:rFonts w:eastAsia="Times New Roman" w:cstheme="minorHAnsi"/>
-                <w:lang w:eastAsia="en-GB"/>
-              </w:rPr>
-              <w:t xml:space="preserve">or </w:t>
-            </w:r>
-            <w:r>
-              <w:rPr>
-                <w:rFonts w:eastAsia="Times New Roman" w:cstheme="minorHAnsi"/>
-                <w:lang w:eastAsia="en-GB"/>
-              </w:rPr>
-              <w:t xml:space="preserve">Click on the link to view </w:t>
-            </w:r>
-            <w:r>
-              <w:rPr>
-                <w:rFonts w:eastAsia="Times New Roman" w:cstheme="minorHAnsi"/>
-                <w:lang w:eastAsia="en-GB"/>
-              </w:rPr>
-              <w:t>the</w:t>
-            </w:r>
-            <w:r>
-              <w:rPr>
-                <w:rFonts w:eastAsia="Times New Roman" w:cstheme="minorHAnsi"/>
-                <w:lang w:eastAsia="en-GB"/>
-              </w:rPr>
-              <w:t xml:space="preserve"> websit</w:t>
-            </w:r>
-            <w:r>
-              <w:rPr>
-                <w:rFonts w:eastAsia="Times New Roman" w:cstheme="minorHAnsi"/>
-                <w:lang w:eastAsia="en-GB"/>
-              </w:rPr>
-              <w:t>e</w:t>
-            </w:r>
-          </w:p>
-          <w:p>
-            <w:pPr>
-              <w:jc w:val="both"/>
-              <w:rPr>
-                <w:rFonts w:cstheme="minorHAnsi"/>
-              </w:rPr>
-            </w:pPr>
           </w:p>
         </w:tc>
         <w:tc>
@@ -3428,39 +3347,197 @@
               <w:rPr>
                 <w:rFonts w:cstheme="minorHAnsi"/>
               </w:rPr>
+              <w:t>3</w:t>
+            </w:r>
+          </w:p>
+        </w:tc>
+        <w:tc>
+          <w:tcPr>
+            <w:tcW w:w="1701" w:type="dxa"/>
+          </w:tcPr>
+          <w:p>
+            <w:pPr>
+              <w:rPr>
+                <w:rFonts w:cstheme="minorHAnsi"/>
+              </w:rPr>
+            </w:pPr>
+            <w:r>
+              <w:rPr>
+                <w:rFonts w:cstheme="minorHAnsi"/>
+              </w:rPr>
+              <w:t xml:space="preserve">The centre </w:t>
+            </w:r>
+            <w:r>
+              <w:rPr>
+                <w:rFonts w:cstheme="minorHAnsi"/>
+              </w:rPr>
               <w:lastRenderedPageBreak/>
-              <w:t>3</w:t>
-            </w:r>
-          </w:p>
-        </w:tc>
-        <w:tc>
-          <w:tcPr>
-            <w:tcW w:w="1701" w:type="dxa"/>
-          </w:tcPr>
-          <w:p>
-            <w:pPr>
-              <w:rPr>
-                <w:rFonts w:cstheme="minorHAnsi"/>
-              </w:rPr>
-            </w:pPr>
-            <w:r>
-              <w:rPr>
-                <w:rFonts w:cstheme="minorHAnsi"/>
-              </w:rPr>
-              <w:t xml:space="preserve">The </w:t>
-            </w:r>
-            <w:r>
-              <w:rPr>
-                <w:rFonts w:cstheme="minorHAnsi"/>
-              </w:rPr>
-              <w:t>centre</w:t>
-            </w:r>
-            <w:r>
-              <w:rPr>
-                <w:rFonts w:cstheme="minorHAnsi"/>
-              </w:rPr>
+              <w:t xml:space="preserve">should </w:t>
+            </w:r>
+            <w:r>
+              <w:rPr>
+                <w:rFonts w:cstheme="minorHAnsi"/>
+              </w:rPr>
+              <w:t>display area contains a small panel.</w:t>
+            </w:r>
+            <w:r>
               <w:t xml:space="preserve"> </w:t>
             </w:r>
+          </w:p>
+          <w:p>
+            <w:pPr>
+              <w:rPr>
+                <w:rFonts w:cstheme="minorHAnsi"/>
+              </w:rPr>
+            </w:pPr>
+          </w:p>
+        </w:tc>
+        <w:tc>
+          <w:tcPr>
+            <w:tcW w:w="1843" w:type="dxa"/>
+          </w:tcPr>
+          <w:p>
+            <w:pPr>
+              <w:rPr>
+                <w:rFonts w:cstheme="minorHAnsi"/>
+              </w:rPr>
+            </w:pPr>
+            <w:r>
+              <w:rPr>
+                <w:rFonts w:cstheme="minorHAnsi"/>
+              </w:rPr>
+              <w:lastRenderedPageBreak/>
+              <w:t xml:space="preserve">The centre </w:t>
+            </w:r>
+            <w:r>
+              <w:rPr>
+                <w:rFonts w:cstheme="minorHAnsi"/>
+              </w:rPr>
+              <w:lastRenderedPageBreak/>
+              <w:t>section to display area containing a small panel.</w:t>
+            </w:r>
+            <w:r>
+              <w:rPr>
+                <w:rFonts w:cstheme="minorHAnsi"/>
+              </w:rPr>
+              <w:t xml:space="preserve"> </w:t>
+            </w:r>
+            <w:r>
+              <w:rPr>
+                <w:rFonts w:cstheme="minorHAnsi"/>
+              </w:rPr>
+              <w:t>This panel can be manually positioned or positioned by the radio</w:t>
+            </w:r>
+          </w:p>
+          <w:p>
+            <w:pPr>
+              <w:rPr>
+                <w:rFonts w:cstheme="minorHAnsi"/>
+              </w:rPr>
+            </w:pPr>
+            <w:proofErr w:type="gramStart"/>
+            <w:r>
+              <w:rPr>
+                <w:rFonts w:cstheme="minorHAnsi"/>
+              </w:rPr>
+              <w:t>control</w:t>
+            </w:r>
+            <w:proofErr w:type="gramEnd"/>
+            <w:r>
+              <w:rPr>
+                <w:rFonts w:cstheme="minorHAnsi"/>
+              </w:rPr>
+              <w:t>.</w:t>
+            </w:r>
+          </w:p>
+        </w:tc>
+        <w:tc>
+          <w:tcPr>
+            <w:tcW w:w="1134" w:type="dxa"/>
+          </w:tcPr>
+          <w:p>
+            <w:pPr>
+              <w:rPr>
+                <w:rFonts w:cstheme="minorHAnsi"/>
+              </w:rPr>
+            </w:pPr>
+            <w:r>
+              <w:rPr>
+                <w:rFonts w:cstheme="minorHAnsi"/>
+              </w:rPr>
+              <w:lastRenderedPageBreak/>
+              <w:t>NA</w:t>
+            </w:r>
+          </w:p>
+        </w:tc>
+        <w:tc>
+          <w:tcPr>
+            <w:tcW w:w="1276" w:type="dxa"/>
+          </w:tcPr>
+          <w:p>
+            <w:pPr>
+              <w:rPr>
+                <w:rFonts w:cstheme="minorHAnsi"/>
+              </w:rPr>
+            </w:pPr>
+            <w:r>
+              <w:rPr>
+                <w:rFonts w:eastAsia="Times New Roman" w:cstheme="minorHAnsi"/>
+                <w:lang w:eastAsia="en-GB"/>
+              </w:rPr>
+              <w:t xml:space="preserve">Open </w:t>
+            </w:r>
+            <w:r>
+              <w:rPr>
+                <w:rFonts w:eastAsia="Times New Roman" w:cstheme="minorHAnsi"/>
+                <w:lang w:eastAsia="en-GB"/>
+              </w:rPr>
+              <w:lastRenderedPageBreak/>
+              <w:t>index.html in chrome browser</w:t>
+            </w:r>
+            <w:r>
+              <w:rPr>
+                <w:rFonts w:cstheme="minorHAnsi"/>
+              </w:rPr>
+              <w:t xml:space="preserve"> </w:t>
+            </w:r>
+          </w:p>
+        </w:tc>
+        <w:tc>
+          <w:tcPr>
+            <w:tcW w:w="1417" w:type="dxa"/>
+          </w:tcPr>
+          <w:p>
+            <w:pPr>
+              <w:rPr>
+                <w:rFonts w:cstheme="minorHAnsi"/>
+              </w:rPr>
+            </w:pPr>
+            <w:r>
+              <w:rPr>
+                <w:rFonts w:cstheme="minorHAnsi"/>
+              </w:rPr>
+              <w:lastRenderedPageBreak/>
+              <w:t>NA</w:t>
+            </w:r>
+          </w:p>
+        </w:tc>
+        <w:tc>
+          <w:tcPr>
+            <w:tcW w:w="1985" w:type="dxa"/>
+          </w:tcPr>
+          <w:p>
+            <w:pPr>
+              <w:rPr>
+                <w:rFonts w:cstheme="minorHAnsi"/>
+              </w:rPr>
+            </w:pPr>
+            <w:r>
+              <w:rPr>
+                <w:rFonts w:cstheme="minorHAnsi"/>
+              </w:rPr>
+              <w:t xml:space="preserve">The centre </w:t>
+            </w:r>
             <w:r>
               <w:rPr>
                 <w:rFonts w:cstheme="minorHAnsi"/>
@@ -3471,47 +3548,73 @@
               <w:rPr>
                 <w:rFonts w:cstheme="minorHAnsi"/>
               </w:rPr>
+              <w:lastRenderedPageBreak/>
               <w:t>display area contains a small panel.</w:t>
             </w:r>
             <w:r>
+              <w:rPr>
+                <w:rFonts w:cstheme="minorHAnsi"/>
+              </w:rPr>
               <w:t xml:space="preserve"> </w:t>
             </w:r>
-          </w:p>
-          <w:p>
-            <w:pPr>
-              <w:rPr>
-                <w:rFonts w:cstheme="minorHAnsi"/>
-              </w:rPr>
-            </w:pPr>
-          </w:p>
-        </w:tc>
-        <w:tc>
-          <w:tcPr>
-            <w:tcW w:w="1843" w:type="dxa"/>
-          </w:tcPr>
-          <w:p>
-            <w:pPr>
-              <w:rPr>
-                <w:rFonts w:cstheme="minorHAnsi"/>
-              </w:rPr>
-            </w:pPr>
-            <w:r>
-              <w:rPr>
-                <w:rFonts w:cstheme="minorHAnsi"/>
-              </w:rPr>
+            <w:r>
+              <w:rPr>
+                <w:rFonts w:cstheme="minorHAnsi"/>
+              </w:rPr>
+              <w:t>This panel can be manually positioned or positioned by the radio</w:t>
+            </w:r>
+          </w:p>
+          <w:p>
+            <w:pPr>
+              <w:rPr>
+                <w:rFonts w:cstheme="minorHAnsi"/>
+              </w:rPr>
+            </w:pPr>
+            <w:proofErr w:type="gramStart"/>
+            <w:r>
+              <w:rPr>
+                <w:rFonts w:cstheme="minorHAnsi"/>
+              </w:rPr>
+              <w:t>control</w:t>
+            </w:r>
+            <w:proofErr w:type="gramEnd"/>
+            <w:r>
+              <w:rPr>
+                <w:rFonts w:cstheme="minorHAnsi"/>
+              </w:rPr>
+              <w:t>.</w:t>
+            </w:r>
+          </w:p>
+        </w:tc>
+        <w:tc>
+          <w:tcPr>
+            <w:tcW w:w="1842" w:type="dxa"/>
+          </w:tcPr>
+          <w:p>
+            <w:pPr>
+              <w:rPr>
+                <w:rFonts w:cstheme="minorHAnsi"/>
+              </w:rPr>
+            </w:pPr>
+            <w:r>
+              <w:rPr>
+                <w:rFonts w:cstheme="minorHAnsi"/>
+              </w:rPr>
+              <w:lastRenderedPageBreak/>
               <w:t xml:space="preserve">The centre </w:t>
             </w:r>
             <w:r>
               <w:rPr>
                 <w:rFonts w:cstheme="minorHAnsi"/>
               </w:rPr>
-              <w:t>section to</w:t>
-            </w:r>
-            <w:r>
-              <w:rPr>
-                <w:rFonts w:cstheme="minorHAnsi"/>
-              </w:rPr>
-              <w:t xml:space="preserve"> display area contain</w:t>
+              <w:lastRenderedPageBreak/>
+              <w:t xml:space="preserve">section to </w:t>
+            </w:r>
+            <w:r>
+              <w:rPr>
+                <w:rFonts w:cstheme="minorHAnsi"/>
+              </w:rPr>
+              <w:t>display area contain</w:t>
             </w:r>
             <w:r>
               <w:rPr>
@@ -3562,90 +3665,6 @@
         </w:tc>
         <w:tc>
           <w:tcPr>
-            <w:tcW w:w="1134" w:type="dxa"/>
-          </w:tcPr>
-          <w:p>
-            <w:pPr>
-              <w:rPr>
-                <w:rFonts w:cstheme="minorHAnsi"/>
-              </w:rPr>
-            </w:pPr>
-            <w:r>
-              <w:rPr>
-                <w:rFonts w:cstheme="minorHAnsi"/>
-              </w:rPr>
-              <w:t>NA</w:t>
-            </w:r>
-          </w:p>
-        </w:tc>
-        <w:tc>
-          <w:tcPr>
-            <w:tcW w:w="1276" w:type="dxa"/>
-          </w:tcPr>
-          <w:p>
-            <w:pPr>
-              <w:jc w:val="both"/>
-              <w:rPr>
-                <w:rFonts w:eastAsia="Times New Roman" w:cstheme="minorHAnsi"/>
-                <w:lang w:eastAsia="en-GB"/>
-              </w:rPr>
-            </w:pPr>
-            <w:r>
-              <w:rPr>
-                <w:rFonts w:cstheme="minorHAnsi"/>
-              </w:rPr>
-              <w:t>1.Open index.html</w:t>
-            </w:r>
-            <w:r>
-              <w:rPr>
-                <w:rFonts w:eastAsia="Times New Roman" w:cstheme="minorHAnsi"/>
-                <w:lang w:eastAsia="en-GB"/>
-              </w:rPr>
-              <w:t xml:space="preserve"> or Click on the link to view the</w:t>
-            </w:r>
-            <w:r>
-              <w:rPr>
-                <w:rFonts w:eastAsia="Times New Roman" w:cstheme="minorHAnsi"/>
-                <w:lang w:eastAsia="en-GB"/>
-              </w:rPr>
-              <w:t xml:space="preserve"> websit</w:t>
-            </w:r>
-            <w:r>
-              <w:rPr>
-                <w:rFonts w:eastAsia="Times New Roman" w:cstheme="minorHAnsi"/>
-                <w:lang w:eastAsia="en-GB"/>
-              </w:rPr>
-              <w:t>e</w:t>
-            </w:r>
-          </w:p>
-          <w:p>
-            <w:pPr>
-              <w:rPr>
-                <w:rFonts w:cstheme="minorHAnsi"/>
-              </w:rPr>
-            </w:pPr>
-          </w:p>
-        </w:tc>
-        <w:tc>
-          <w:tcPr>
-            <w:tcW w:w="1417" w:type="dxa"/>
-          </w:tcPr>
-          <w:p>
-            <w:pPr>
-              <w:rPr>
-                <w:rFonts w:cstheme="minorHAnsi"/>
-              </w:rPr>
-            </w:pPr>
-            <w:r>
-              <w:rPr>
-                <w:rFonts w:cstheme="minorHAnsi"/>
-              </w:rPr>
-              <w:t>NA</w:t>
-            </w:r>
-          </w:p>
-        </w:tc>
-        <w:tc>
-          <w:tcPr>
             <w:tcW w:w="1985" w:type="dxa"/>
           </w:tcPr>
           <w:p>
@@ -3658,144 +3677,7 @@
               <w:rPr>
                 <w:rFonts w:cstheme="minorHAnsi"/>
               </w:rPr>
-              <w:t xml:space="preserve">The centre </w:t>
-            </w:r>
-            <w:r>
-              <w:rPr>
-                <w:rFonts w:cstheme="minorHAnsi"/>
-              </w:rPr>
-              <w:t xml:space="preserve">should </w:t>
-            </w:r>
-            <w:r>
-              <w:rPr>
-                <w:rFonts w:cstheme="minorHAnsi"/>
-              </w:rPr>
-              <w:t>display area contains a small panel.</w:t>
-            </w:r>
-            <w:r>
-              <w:rPr>
-                <w:rFonts w:cstheme="minorHAnsi"/>
-              </w:rPr>
-              <w:t xml:space="preserve"> </w:t>
-            </w:r>
-            <w:r>
-              <w:rPr>
-                <w:rFonts w:cstheme="minorHAnsi"/>
-              </w:rPr>
-              <w:t>This panel can be manually positioned or positioned by the radio</w:t>
-            </w:r>
-          </w:p>
-          <w:p>
-            <w:pPr>
-              <w:rPr>
-                <w:rFonts w:cstheme="minorHAnsi"/>
-              </w:rPr>
-            </w:pPr>
-            <w:proofErr w:type="gramStart"/>
-            <w:r>
-              <w:rPr>
-                <w:rFonts w:cstheme="minorHAnsi"/>
-              </w:rPr>
-              <w:t>control</w:t>
-            </w:r>
-            <w:proofErr w:type="gramEnd"/>
-            <w:r>
-              <w:rPr>
-                <w:rFonts w:cstheme="minorHAnsi"/>
-              </w:rPr>
-              <w:t>.</w:t>
-            </w:r>
-          </w:p>
-        </w:tc>
-        <w:tc>
-          <w:tcPr>
-            <w:tcW w:w="1842" w:type="dxa"/>
-          </w:tcPr>
-          <w:p>
-            <w:pPr>
-              <w:rPr>
-                <w:rFonts w:cstheme="minorHAnsi"/>
-              </w:rPr>
-            </w:pPr>
-            <w:r>
-              <w:rPr>
-                <w:rFonts w:cstheme="minorHAnsi"/>
-              </w:rPr>
-              <w:t xml:space="preserve">The centre </w:t>
-            </w:r>
-            <w:r>
-              <w:rPr>
-                <w:rFonts w:cstheme="minorHAnsi"/>
-              </w:rPr>
-              <w:t xml:space="preserve">section to </w:t>
-            </w:r>
-            <w:r>
-              <w:rPr>
-                <w:rFonts w:cstheme="minorHAnsi"/>
-              </w:rPr>
-              <w:t>display area contain</w:t>
-            </w:r>
-            <w:r>
-              <w:rPr>
-                <w:rFonts w:cstheme="minorHAnsi"/>
-              </w:rPr>
-              <w:t>ing</w:t>
-            </w:r>
-            <w:r>
-              <w:rPr>
-                <w:rFonts w:cstheme="minorHAnsi"/>
-              </w:rPr>
-              <w:t xml:space="preserve"> a small panel.</w:t>
-            </w:r>
-            <w:r>
-              <w:rPr>
-                <w:rFonts w:cstheme="minorHAnsi"/>
-              </w:rPr>
-              <w:t xml:space="preserve"> </w:t>
-            </w:r>
-            <w:r>
-              <w:rPr>
-                <w:rFonts w:cstheme="minorHAnsi"/>
-              </w:rPr>
-              <w:t>This panel can be manually positioned or positioned by the radio</w:t>
-            </w:r>
-          </w:p>
-          <w:p>
-            <w:pPr>
-              <w:rPr>
-                <w:rFonts w:cstheme="minorHAnsi"/>
-              </w:rPr>
-            </w:pPr>
-            <w:proofErr w:type="gramStart"/>
-            <w:r>
-              <w:rPr>
-                <w:rFonts w:cstheme="minorHAnsi"/>
-              </w:rPr>
-              <w:t>control</w:t>
-            </w:r>
-            <w:proofErr w:type="gramEnd"/>
-            <w:r>
-              <w:rPr>
-                <w:rFonts w:cstheme="minorHAnsi"/>
-              </w:rPr>
-              <w:t>.</w:t>
-            </w:r>
-          </w:p>
-        </w:tc>
-        <w:tc>
-          <w:tcPr>
-            <w:tcW w:w="1985" w:type="dxa"/>
-          </w:tcPr>
-          <w:p>
-            <w:pPr>
-              <w:rPr>
-                <w:rFonts w:cstheme="minorHAnsi"/>
-              </w:rPr>
-            </w:pPr>
-            <w:r>
-              <w:rPr>
-                <w:rFonts w:cstheme="minorHAnsi"/>
-              </w:rPr>
+              <w:lastRenderedPageBreak/>
               <w:t>PASS</w:t>
             </w:r>
           </w:p>
@@ -3816,6 +3698,7 @@
               <w:rPr>
                 <w:rFonts w:cstheme="minorHAnsi"/>
               </w:rPr>
+              <w:lastRenderedPageBreak/>
               <w:t>4</w:t>
             </w:r>
           </w:p>
@@ -3896,46 +3779,23 @@
           </w:tcPr>
           <w:p>
             <w:pPr>
-              <w:jc w:val="both"/>
-              <w:rPr>
-                <w:rFonts w:eastAsia="Times New Roman" w:cstheme="minorHAnsi"/>
-                <w:lang w:eastAsia="en-GB"/>
-              </w:rPr>
-            </w:pPr>
-            <w:r>
-              <w:rPr>
-                <w:rFonts w:cstheme="minorHAnsi"/>
-              </w:rPr>
-              <w:t>1.Open index.html</w:t>
-            </w:r>
-            <w:r>
-              <w:rPr>
-                <w:rFonts w:eastAsia="Times New Roman" w:cstheme="minorHAnsi"/>
-                <w:lang w:eastAsia="en-GB"/>
-              </w:rPr>
-              <w:t xml:space="preserve"> or Click on the link to view the</w:t>
-            </w:r>
-            <w:r>
-              <w:rPr>
-                <w:rFonts w:eastAsia="Times New Roman" w:cstheme="minorHAnsi"/>
-                <w:lang w:eastAsia="en-GB"/>
-              </w:rPr>
-              <w:t xml:space="preserve"> websit</w:t>
-            </w:r>
-            <w:r>
-              <w:rPr>
-                <w:rFonts w:eastAsia="Times New Roman" w:cstheme="minorHAnsi"/>
-                <w:lang w:eastAsia="en-GB"/>
-              </w:rPr>
-              <w:t>e</w:t>
-            </w:r>
-          </w:p>
-          <w:p>
-            <w:pPr>
-              <w:rPr>
-                <w:rFonts w:cstheme="minorHAnsi"/>
-              </w:rPr>
-            </w:pPr>
+              <w:rPr>
+                <w:rFonts w:cstheme="minorHAnsi"/>
+              </w:rPr>
+            </w:pPr>
+            <w:r>
+              <w:rPr>
+                <w:rFonts w:eastAsia="Times New Roman" w:cstheme="minorHAnsi"/>
+                <w:lang w:eastAsia="en-GB"/>
+              </w:rPr>
+              <w:t>Open index.html in chrome browser</w:t>
+            </w:r>
+            <w:r>
+              <w:rPr>
+                <w:rFonts w:cstheme="minorHAnsi"/>
+              </w:rPr>
+              <w:t xml:space="preserve"> </w:t>
+            </w:r>
           </w:p>
         </w:tc>
         <w:tc>
@@ -4112,14 +3972,7 @@
               <w:rPr>
                 <w:rFonts w:cstheme="minorHAnsi"/>
               </w:rPr>
-              <w:t xml:space="preserve"> of the defined fixed height regardless of browser resize action. The browser should not display a </w:t>
-            </w:r>
-            <w:r>
-              <w:rPr>
-                <w:rFonts w:cstheme="minorHAnsi"/>
-              </w:rPr>
-              <w:lastRenderedPageBreak/>
-              <w:t>scrollbar until interior components</w:t>
+              <w:t xml:space="preserve"> of the defined fixed height regardless of browser resize action. The browser should not display a scrollbar until interior components</w:t>
             </w:r>
           </w:p>
           <w:p>
@@ -4158,7 +4011,6 @@
               <w:rPr>
                 <w:rFonts w:cstheme="minorHAnsi"/>
               </w:rPr>
-              <w:lastRenderedPageBreak/>
               <w:t>NA</w:t>
             </w:r>
           </w:p>
@@ -4169,46 +4021,23 @@
           </w:tcPr>
           <w:p>
             <w:pPr>
-              <w:jc w:val="both"/>
-              <w:rPr>
-                <w:rFonts w:eastAsia="Times New Roman" w:cstheme="minorHAnsi"/>
-                <w:lang w:eastAsia="en-GB"/>
-              </w:rPr>
-            </w:pPr>
-            <w:r>
-              <w:rPr>
-                <w:rFonts w:cstheme="minorHAnsi"/>
-              </w:rPr>
-              <w:t>1.Open index.html</w:t>
-            </w:r>
-            <w:r>
-              <w:rPr>
-                <w:rFonts w:eastAsia="Times New Roman" w:cstheme="minorHAnsi"/>
-                <w:lang w:eastAsia="en-GB"/>
-              </w:rPr>
-              <w:t xml:space="preserve"> or Click on the link to view the</w:t>
-            </w:r>
-            <w:r>
-              <w:rPr>
-                <w:rFonts w:eastAsia="Times New Roman" w:cstheme="minorHAnsi"/>
-                <w:lang w:eastAsia="en-GB"/>
-              </w:rPr>
-              <w:t xml:space="preserve"> websit</w:t>
-            </w:r>
-            <w:r>
-              <w:rPr>
-                <w:rFonts w:eastAsia="Times New Roman" w:cstheme="minorHAnsi"/>
-                <w:lang w:eastAsia="en-GB"/>
-              </w:rPr>
-              <w:t>e</w:t>
-            </w:r>
-          </w:p>
-          <w:p>
-            <w:pPr>
-              <w:rPr>
-                <w:rFonts w:cstheme="minorHAnsi"/>
-              </w:rPr>
-            </w:pPr>
+              <w:rPr>
+                <w:rFonts w:cstheme="minorHAnsi"/>
+              </w:rPr>
+            </w:pPr>
+            <w:r>
+              <w:rPr>
+                <w:rFonts w:eastAsia="Times New Roman" w:cstheme="minorHAnsi"/>
+                <w:lang w:eastAsia="en-GB"/>
+              </w:rPr>
+              <w:t>Open index.html in chrome browser</w:t>
+            </w:r>
+            <w:r>
+              <w:rPr>
+                <w:rFonts w:cstheme="minorHAnsi"/>
+              </w:rPr>
+              <w:t xml:space="preserve"> </w:t>
+            </w:r>
           </w:p>
         </w:tc>
         <w:tc>
@@ -4264,14 +4093,7 @@
               <w:rPr>
                 <w:rFonts w:cstheme="minorHAnsi"/>
               </w:rPr>
-              <w:t xml:space="preserve"> of the defined fixed height regardless of browser resize action. The browser should not display a scrollbar until interior </w:t>
-            </w:r>
-            <w:r>
-              <w:rPr>
-                <w:rFonts w:cstheme="minorHAnsi"/>
-              </w:rPr>
-              <w:lastRenderedPageBreak/>
-              <w:t>components</w:t>
+              <w:t xml:space="preserve"> of the defined fixed height regardless of browser resize action. The browser should not display a scrollbar until interior components</w:t>
             </w:r>
           </w:p>
           <w:p>
@@ -4310,7 +4132,6 @@
               <w:rPr>
                 <w:rFonts w:cstheme="minorHAnsi"/>
               </w:rPr>
-              <w:lastRenderedPageBreak/>
               <w:t>The page hav</w:t>
             </w:r>
             <w:r>
@@ -4368,14 +4189,7 @@
               <w:rPr>
                 <w:rFonts w:cstheme="minorHAnsi"/>
               </w:rPr>
-              <w:t xml:space="preserve"> a scrollbar until </w:t>
-            </w:r>
-            <w:r>
-              <w:rPr>
-                <w:rFonts w:cstheme="minorHAnsi"/>
-              </w:rPr>
-              <w:lastRenderedPageBreak/>
-              <w:t>interior components</w:t>
+              <w:t xml:space="preserve"> a scrollbar until interior components</w:t>
             </w:r>
           </w:p>
           <w:p>
@@ -4414,7 +4228,6 @@
               <w:rPr>
                 <w:rFonts w:cstheme="minorHAnsi"/>
               </w:rPr>
-              <w:lastRenderedPageBreak/>
               <w:t>PASS</w:t>
             </w:r>
           </w:p>
@@ -4534,46 +4347,23 @@
           </w:tcPr>
           <w:p>
             <w:pPr>
-              <w:jc w:val="both"/>
-              <w:rPr>
-                <w:rFonts w:eastAsia="Times New Roman" w:cstheme="minorHAnsi"/>
-                <w:lang w:eastAsia="en-GB"/>
-              </w:rPr>
-            </w:pPr>
-            <w:r>
-              <w:rPr>
-                <w:rFonts w:cstheme="minorHAnsi"/>
-              </w:rPr>
-              <w:t>1.Open index.html</w:t>
-            </w:r>
-            <w:r>
-              <w:rPr>
-                <w:rFonts w:eastAsia="Times New Roman" w:cstheme="minorHAnsi"/>
-                <w:lang w:eastAsia="en-GB"/>
-              </w:rPr>
-              <w:t xml:space="preserve"> or Click on the link to view the</w:t>
-            </w:r>
-            <w:r>
-              <w:rPr>
-                <w:rFonts w:eastAsia="Times New Roman" w:cstheme="minorHAnsi"/>
-                <w:lang w:eastAsia="en-GB"/>
-              </w:rPr>
-              <w:t xml:space="preserve"> websit</w:t>
-            </w:r>
-            <w:r>
-              <w:rPr>
-                <w:rFonts w:eastAsia="Times New Roman" w:cstheme="minorHAnsi"/>
-                <w:lang w:eastAsia="en-GB"/>
-              </w:rPr>
-              <w:t>e</w:t>
-            </w:r>
-          </w:p>
-          <w:p>
-            <w:pPr>
-              <w:rPr>
-                <w:rFonts w:cstheme="minorHAnsi"/>
-              </w:rPr>
-            </w:pPr>
+              <w:rPr>
+                <w:rFonts w:cstheme="minorHAnsi"/>
+              </w:rPr>
+            </w:pPr>
+            <w:r>
+              <w:rPr>
+                <w:rFonts w:eastAsia="Times New Roman" w:cstheme="minorHAnsi"/>
+                <w:lang w:eastAsia="en-GB"/>
+              </w:rPr>
+              <w:t>Open index.html in chrome browser</w:t>
+            </w:r>
+            <w:r>
+              <w:rPr>
+                <w:rFonts w:cstheme="minorHAnsi"/>
+              </w:rPr>
+              <w:t xml:space="preserve"> </w:t>
+            </w:r>
           </w:p>
         </w:tc>
         <w:tc>
@@ -4804,45 +4594,22 @@
             <w:pPr>
               <w:jc w:val="both"/>
               <w:rPr>
-                <w:rFonts w:eastAsia="Times New Roman" w:cstheme="minorHAnsi"/>
-                <w:lang w:eastAsia="en-GB"/>
-              </w:rPr>
-            </w:pPr>
-            <w:r>
-              <w:rPr>
-                <w:rFonts w:cstheme="minorHAnsi"/>
-              </w:rPr>
-              <w:t>1.Open index.html</w:t>
-            </w:r>
-            <w:r>
-              <w:rPr>
-                <w:rFonts w:eastAsia="Times New Roman" w:cstheme="minorHAnsi"/>
-                <w:lang w:eastAsia="en-GB"/>
-              </w:rPr>
-              <w:t xml:space="preserve"> or Click on the link to view the</w:t>
-            </w:r>
-            <w:r>
-              <w:rPr>
-                <w:rFonts w:eastAsia="Times New Roman" w:cstheme="minorHAnsi"/>
-                <w:lang w:eastAsia="en-GB"/>
-              </w:rPr>
-              <w:t xml:space="preserve"> websit</w:t>
-            </w:r>
-            <w:r>
-              <w:rPr>
-                <w:rFonts w:eastAsia="Times New Roman" w:cstheme="minorHAnsi"/>
-                <w:lang w:eastAsia="en-GB"/>
-              </w:rPr>
-              <w:t>e</w:t>
-            </w:r>
-          </w:p>
-          <w:p>
-            <w:pPr>
-              <w:jc w:val="both"/>
-              <w:rPr>
-                <w:rFonts w:cstheme="minorHAnsi"/>
-              </w:rPr>
-            </w:pPr>
+                <w:rFonts w:cstheme="minorHAnsi"/>
+              </w:rPr>
+            </w:pPr>
+            <w:r>
+              <w:rPr>
+                <w:rFonts w:eastAsia="Times New Roman" w:cstheme="minorHAnsi"/>
+                <w:lang w:eastAsia="en-GB"/>
+              </w:rPr>
+              <w:t>Open index.html in chrome browser</w:t>
+            </w:r>
+            <w:r>
+              <w:rPr>
+                <w:rFonts w:cstheme="minorHAnsi"/>
+              </w:rPr>
+              <w:t xml:space="preserve"> </w:t>
+            </w:r>
           </w:p>
         </w:tc>
         <w:tc>
@@ -4910,19 +4677,7 @@
               <w:rPr>
                 <w:rFonts w:cstheme="minorHAnsi"/>
               </w:rPr>
-              <w:t xml:space="preserve">e window </w:t>
-            </w:r>
-            <w:r>
-              <w:rPr>
-                <w:rFonts w:cstheme="minorHAnsi"/>
-              </w:rPr>
-              <w:t xml:space="preserve">has </w:t>
-            </w:r>
-            <w:r>
-              <w:rPr>
-                <w:rFonts w:cstheme="minorHAnsi"/>
-              </w:rPr>
-              <w:t>a floating panel that cannot enter the header or footer area.</w:t>
+              <w:t>e window has a floating panel that cannot enter the header or footer area.</w:t>
             </w:r>
           </w:p>
         </w:tc>
@@ -5019,14 +4774,318 @@
               <w:rPr>
                 <w:rFonts w:cstheme="minorHAnsi"/>
               </w:rPr>
-              <w:t xml:space="preserve"> if </w:t>
+              <w:t xml:space="preserve"> if possible in the header.</w:t>
+            </w:r>
+          </w:p>
+        </w:tc>
+        <w:tc>
+          <w:tcPr>
+            <w:tcW w:w="1134" w:type="dxa"/>
+          </w:tcPr>
+          <w:p>
+            <w:pPr>
+              <w:rPr>
+                <w:rFonts w:cstheme="minorHAnsi"/>
+              </w:rPr>
+            </w:pPr>
+            <w:r>
+              <w:rPr>
+                <w:rFonts w:cstheme="minorHAnsi"/>
+              </w:rPr>
+              <w:t>NA</w:t>
+            </w:r>
+          </w:p>
+        </w:tc>
+        <w:tc>
+          <w:tcPr>
+            <w:tcW w:w="1276" w:type="dxa"/>
+          </w:tcPr>
+          <w:p>
+            <w:pPr>
+              <w:jc w:val="both"/>
+              <w:rPr>
+                <w:rFonts w:cstheme="minorHAnsi"/>
+              </w:rPr>
+            </w:pPr>
+            <w:r>
+              <w:rPr>
+                <w:rFonts w:eastAsia="Times New Roman" w:cstheme="minorHAnsi"/>
+                <w:lang w:eastAsia="en-GB"/>
+              </w:rPr>
+              <w:t>Open index.html in chrome browser</w:t>
+            </w:r>
+            <w:r>
+              <w:rPr>
+                <w:rFonts w:cstheme="minorHAnsi"/>
+              </w:rPr>
+              <w:t xml:space="preserve"> </w:t>
+            </w:r>
+          </w:p>
+        </w:tc>
+        <w:tc>
+          <w:tcPr>
+            <w:tcW w:w="1417" w:type="dxa"/>
+          </w:tcPr>
+          <w:p>
+            <w:pPr>
+              <w:rPr>
+                <w:rFonts w:cstheme="minorHAnsi"/>
+              </w:rPr>
+            </w:pPr>
+            <w:r>
+              <w:rPr>
+                <w:rFonts w:cstheme="minorHAnsi"/>
+              </w:rPr>
+              <w:t>NA</w:t>
+            </w:r>
+          </w:p>
+        </w:tc>
+        <w:tc>
+          <w:tcPr>
+            <w:tcW w:w="1985" w:type="dxa"/>
+          </w:tcPr>
+          <w:p>
+            <w:pPr>
+              <w:rPr>
+                <w:rFonts w:cstheme="minorHAnsi"/>
+              </w:rPr>
+            </w:pPr>
+            <w:r>
+              <w:rPr>
+                <w:rFonts w:cstheme="minorHAnsi"/>
+              </w:rPr>
+              <w:t>There should be a clock on the upper right corner of the page in the black header area and it should be up to date. It should be vertically</w:t>
+            </w:r>
+          </w:p>
+          <w:p>
+            <w:pPr>
+              <w:rPr>
+                <w:rFonts w:cstheme="minorHAnsi"/>
+              </w:rPr>
+            </w:pPr>
+            <w:proofErr w:type="spellStart"/>
+            <w:proofErr w:type="gramStart"/>
+            <w:r>
+              <w:rPr>
+                <w:rFonts w:cstheme="minorHAnsi"/>
+              </w:rPr>
+              <w:t>centered</w:t>
+            </w:r>
+            <w:proofErr w:type="spellEnd"/>
+            <w:proofErr w:type="gramEnd"/>
+            <w:r>
+              <w:rPr>
+                <w:rFonts w:cstheme="minorHAnsi"/>
+              </w:rPr>
+              <w:t xml:space="preserve"> if possible in the header.</w:t>
+            </w:r>
+          </w:p>
+        </w:tc>
+        <w:tc>
+          <w:tcPr>
+            <w:tcW w:w="1842" w:type="dxa"/>
+          </w:tcPr>
+          <w:p>
+            <w:pPr>
+              <w:rPr>
+                <w:rFonts w:cstheme="minorHAnsi"/>
+              </w:rPr>
+            </w:pPr>
+            <w:r>
+              <w:rPr>
+                <w:rFonts w:cstheme="minorHAnsi"/>
+              </w:rPr>
+              <w:t xml:space="preserve">There </w:t>
+            </w:r>
+            <w:r>
+              <w:rPr>
+                <w:rFonts w:cstheme="minorHAnsi"/>
+              </w:rPr>
+              <w:t>is</w:t>
+            </w:r>
+            <w:r>
+              <w:rPr>
+                <w:rFonts w:cstheme="minorHAnsi"/>
+              </w:rPr>
+              <w:t xml:space="preserve"> a clock on the upper right corner of the page in the black header area and it should be up to date. It should be vertically</w:t>
+            </w:r>
+          </w:p>
+          <w:p>
+            <w:pPr>
+              <w:rPr>
+                <w:rFonts w:cstheme="minorHAnsi"/>
+              </w:rPr>
+            </w:pPr>
+            <w:proofErr w:type="spellStart"/>
+            <w:proofErr w:type="gramStart"/>
+            <w:r>
+              <w:rPr>
+                <w:rFonts w:cstheme="minorHAnsi"/>
+              </w:rPr>
+              <w:t>centered</w:t>
+            </w:r>
+            <w:proofErr w:type="spellEnd"/>
+            <w:proofErr w:type="gramEnd"/>
+            <w:r>
+              <w:rPr>
+                <w:rFonts w:cstheme="minorHAnsi"/>
+              </w:rPr>
+              <w:t xml:space="preserve"> if possible in the header.</w:t>
+            </w:r>
+          </w:p>
+        </w:tc>
+        <w:tc>
+          <w:tcPr>
+            <w:tcW w:w="1985" w:type="dxa"/>
+          </w:tcPr>
+          <w:p>
+            <w:pPr>
+              <w:rPr>
+                <w:rFonts w:cstheme="minorHAnsi"/>
+              </w:rPr>
+            </w:pPr>
+            <w:r>
+              <w:rPr>
+                <w:rFonts w:cstheme="minorHAnsi"/>
+              </w:rPr>
+              <w:t>PASS</w:t>
+            </w:r>
+          </w:p>
+        </w:tc>
+      </w:tr>
+      <w:tr>
+        <w:tc>
+          <w:tcPr>
+            <w:tcW w:w="1384" w:type="dxa"/>
+          </w:tcPr>
+          <w:p>
+            <w:pPr>
+              <w:rPr>
+                <w:rFonts w:cstheme="minorHAnsi"/>
+              </w:rPr>
+            </w:pPr>
+            <w:r>
+              <w:rPr>
+                <w:rFonts w:cstheme="minorHAnsi"/>
+              </w:rPr>
+              <w:t>9</w:t>
+            </w:r>
+          </w:p>
+        </w:tc>
+        <w:tc>
+          <w:tcPr>
+            <w:tcW w:w="1701" w:type="dxa"/>
+          </w:tcPr>
+          <w:p>
+            <w:pPr>
+              <w:rPr>
+                <w:rFonts w:cstheme="minorHAnsi"/>
+              </w:rPr>
+            </w:pPr>
+            <w:r>
+              <w:rPr>
+                <w:rFonts w:cstheme="minorHAnsi"/>
+              </w:rPr>
+              <w:t xml:space="preserve">The header bar </w:t>
+            </w:r>
+            <w:r>
+              <w:rPr>
+                <w:rFonts w:cstheme="minorHAnsi"/>
+              </w:rPr>
+              <w:t>functionality</w:t>
+            </w:r>
+          </w:p>
+        </w:tc>
+        <w:tc>
+          <w:tcPr>
+            <w:tcW w:w="1843" w:type="dxa"/>
+          </w:tcPr>
+          <w:p>
+            <w:pPr>
+              <w:rPr>
+                <w:rFonts w:cstheme="minorHAnsi"/>
+              </w:rPr>
+            </w:pPr>
+            <w:r>
+              <w:rPr>
+                <w:rFonts w:cstheme="minorHAnsi"/>
+              </w:rPr>
+              <w:t xml:space="preserve">The header bar will contain a positional control for the floating </w:t>
             </w:r>
             <w:r>
               <w:rPr>
                 <w:rFonts w:cstheme="minorHAnsi"/>
               </w:rPr>
               <w:lastRenderedPageBreak/>
-              <w:t>possible in the header.</w:t>
+              <w:t>panel. Radio options for the "Position" should be mutually exclusive and</w:t>
+            </w:r>
+          </w:p>
+          <w:p>
+            <w:pPr>
+              <w:rPr>
+                <w:rFonts w:cstheme="minorHAnsi"/>
+              </w:rPr>
+            </w:pPr>
+            <w:proofErr w:type="gramStart"/>
+            <w:r>
+              <w:rPr>
+                <w:rFonts w:cstheme="minorHAnsi"/>
+              </w:rPr>
+              <w:t>the</w:t>
+            </w:r>
+            <w:proofErr w:type="gramEnd"/>
+            <w:r>
+              <w:rPr>
+                <w:rFonts w:cstheme="minorHAnsi"/>
+              </w:rPr>
+              <w:t xml:space="preserve"> selection state should be properly hooked up with the position of the floating block in the middle of the page. </w:t>
+            </w:r>
+            <w:r>
+              <w:rPr>
+                <w:rFonts w:cstheme="minorHAnsi"/>
+              </w:rPr>
+              <w:t>T</w:t>
+            </w:r>
+            <w:r>
+              <w:rPr>
+                <w:rFonts w:cstheme="minorHAnsi"/>
+              </w:rPr>
+              <w:t>hese will be</w:t>
+            </w:r>
+          </w:p>
+          <w:p>
+            <w:pPr>
+              <w:rPr>
+                <w:rFonts w:cstheme="minorHAnsi"/>
+              </w:rPr>
+            </w:pPr>
+            <w:proofErr w:type="gramStart"/>
+            <w:r>
+              <w:rPr>
+                <w:rFonts w:cstheme="minorHAnsi"/>
+              </w:rPr>
+              <w:t>vertically</w:t>
+            </w:r>
+            <w:proofErr w:type="gramEnd"/>
+            <w:r>
+              <w:rPr>
+                <w:rFonts w:cstheme="minorHAnsi"/>
+              </w:rPr>
+              <w:t xml:space="preserve"> </w:t>
+            </w:r>
+            <w:proofErr w:type="spellStart"/>
+            <w:r>
+              <w:rPr>
+                <w:rFonts w:cstheme="minorHAnsi"/>
+              </w:rPr>
+              <w:t>centered</w:t>
+            </w:r>
+            <w:proofErr w:type="spellEnd"/>
+            <w:r>
+              <w:rPr>
+                <w:rFonts w:cstheme="minorHAnsi"/>
+              </w:rPr>
+              <w:t xml:space="preserve"> in the header.</w:t>
             </w:r>
           </w:p>
         </w:tc>
@@ -5057,45 +5116,22 @@
             <w:pPr>
               <w:jc w:val="both"/>
               <w:rPr>
-                <w:rFonts w:eastAsia="Times New Roman" w:cstheme="minorHAnsi"/>
-                <w:lang w:eastAsia="en-GB"/>
-              </w:rPr>
-            </w:pPr>
-            <w:r>
-              <w:rPr>
-                <w:rFonts w:cstheme="minorHAnsi"/>
-              </w:rPr>
-              <w:t>1.Open index.html</w:t>
-            </w:r>
-            <w:r>
-              <w:rPr>
-                <w:rFonts w:eastAsia="Times New Roman" w:cstheme="minorHAnsi"/>
-                <w:lang w:eastAsia="en-GB"/>
-              </w:rPr>
-              <w:t xml:space="preserve"> or Click on the link to view the</w:t>
-            </w:r>
-            <w:r>
-              <w:rPr>
-                <w:rFonts w:eastAsia="Times New Roman" w:cstheme="minorHAnsi"/>
-                <w:lang w:eastAsia="en-GB"/>
-              </w:rPr>
-              <w:t xml:space="preserve"> websit</w:t>
-            </w:r>
-            <w:r>
-              <w:rPr>
-                <w:rFonts w:eastAsia="Times New Roman" w:cstheme="minorHAnsi"/>
-                <w:lang w:eastAsia="en-GB"/>
-              </w:rPr>
-              <w:t>e</w:t>
-            </w:r>
-          </w:p>
-          <w:p>
-            <w:pPr>
-              <w:jc w:val="both"/>
-              <w:rPr>
-                <w:rFonts w:cstheme="minorHAnsi"/>
-              </w:rPr>
-            </w:pPr>
+                <w:rFonts w:cstheme="minorHAnsi"/>
+              </w:rPr>
+            </w:pPr>
+            <w:r>
+              <w:rPr>
+                <w:rFonts w:eastAsia="Times New Roman" w:cstheme="minorHAnsi"/>
+                <w:lang w:eastAsia="en-GB"/>
+              </w:rPr>
+              <w:t>Open index.html in chrome browser</w:t>
+            </w:r>
+            <w:r>
+              <w:rPr>
+                <w:rFonts w:cstheme="minorHAnsi"/>
+              </w:rPr>
+              <w:t xml:space="preserve"> </w:t>
+            </w:r>
           </w:p>
         </w:tc>
         <w:tc>
@@ -5130,90 +5166,230 @@
               <w:rPr>
                 <w:rFonts w:cstheme="minorHAnsi"/>
               </w:rPr>
-              <w:t>There should be a clock on the upper right corner of the page in the black header area and it should be up to date. It should be vertically</w:t>
-            </w:r>
-          </w:p>
-          <w:p>
-            <w:pPr>
-              <w:rPr>
-                <w:rFonts w:cstheme="minorHAnsi"/>
-              </w:rPr>
-            </w:pPr>
+              <w:t xml:space="preserve">The header bar </w:t>
+            </w:r>
+            <w:r>
+              <w:rPr>
+                <w:rFonts w:cstheme="minorHAnsi"/>
+              </w:rPr>
+              <w:t>should</w:t>
+            </w:r>
+            <w:r>
+              <w:rPr>
+                <w:rFonts w:cstheme="minorHAnsi"/>
+              </w:rPr>
+              <w:t xml:space="preserve"> contain a positional control for the floating </w:t>
+            </w:r>
+            <w:r>
+              <w:rPr>
+                <w:rFonts w:cstheme="minorHAnsi"/>
+              </w:rPr>
+              <w:lastRenderedPageBreak/>
+              <w:t>panel. Radio options for the "Position" should be mutually exclusive and</w:t>
+            </w:r>
+          </w:p>
+          <w:p>
+            <w:pPr>
+              <w:rPr>
+                <w:rFonts w:cstheme="minorHAnsi"/>
+              </w:rPr>
+            </w:pPr>
+            <w:proofErr w:type="gramStart"/>
+            <w:r>
+              <w:rPr>
+                <w:rFonts w:cstheme="minorHAnsi"/>
+              </w:rPr>
+              <w:t>the</w:t>
+            </w:r>
+            <w:proofErr w:type="gramEnd"/>
+            <w:r>
+              <w:rPr>
+                <w:rFonts w:cstheme="minorHAnsi"/>
+              </w:rPr>
+              <w:t xml:space="preserve"> selection state should be properly hooked up with the position of the floating block in the middle of the page. </w:t>
+            </w:r>
+            <w:r>
+              <w:rPr>
+                <w:rFonts w:cstheme="minorHAnsi"/>
+              </w:rPr>
+              <w:t>T</w:t>
+            </w:r>
+            <w:r>
+              <w:rPr>
+                <w:rFonts w:cstheme="minorHAnsi"/>
+              </w:rPr>
+              <w:t>hese will be</w:t>
+            </w:r>
+          </w:p>
+          <w:p>
+            <w:pPr>
+              <w:rPr>
+                <w:rFonts w:cstheme="minorHAnsi"/>
+              </w:rPr>
+            </w:pPr>
+            <w:proofErr w:type="gramStart"/>
+            <w:r>
+              <w:rPr>
+                <w:rFonts w:cstheme="minorHAnsi"/>
+              </w:rPr>
+              <w:t>vertically</w:t>
+            </w:r>
+            <w:proofErr w:type="gramEnd"/>
+            <w:r>
+              <w:rPr>
+                <w:rFonts w:cstheme="minorHAnsi"/>
+              </w:rPr>
+              <w:t xml:space="preserve"> </w:t>
+            </w:r>
             <w:proofErr w:type="spellStart"/>
+            <w:r>
+              <w:rPr>
+                <w:rFonts w:cstheme="minorHAnsi"/>
+              </w:rPr>
+              <w:t>centered</w:t>
+            </w:r>
+            <w:proofErr w:type="spellEnd"/>
+            <w:r>
+              <w:rPr>
+                <w:rFonts w:cstheme="minorHAnsi"/>
+              </w:rPr>
+              <w:t xml:space="preserve"> in the header.</w:t>
+            </w:r>
+          </w:p>
+        </w:tc>
+        <w:tc>
+          <w:tcPr>
+            <w:tcW w:w="1842" w:type="dxa"/>
+          </w:tcPr>
+          <w:p>
+            <w:pPr>
+              <w:rPr>
+                <w:rFonts w:cstheme="minorHAnsi"/>
+              </w:rPr>
+            </w:pPr>
+            <w:r>
+              <w:rPr>
+                <w:rFonts w:cstheme="minorHAnsi"/>
+              </w:rPr>
+              <w:lastRenderedPageBreak/>
+              <w:t xml:space="preserve">The header bar </w:t>
+            </w:r>
+            <w:r>
+              <w:rPr>
+                <w:rFonts w:cstheme="minorHAnsi"/>
+              </w:rPr>
+              <w:t>has</w:t>
+            </w:r>
+            <w:r>
+              <w:rPr>
+                <w:rFonts w:cstheme="minorHAnsi"/>
+              </w:rPr>
+              <w:t xml:space="preserve"> a positional control for the floating panel. </w:t>
+            </w:r>
+            <w:r>
+              <w:rPr>
+                <w:rFonts w:cstheme="minorHAnsi"/>
+              </w:rPr>
+              <w:lastRenderedPageBreak/>
+              <w:t xml:space="preserve">Radio options for the "Position" </w:t>
+            </w:r>
+            <w:r>
+              <w:rPr>
+                <w:rFonts w:cstheme="minorHAnsi"/>
+              </w:rPr>
+              <w:t>is</w:t>
+            </w:r>
+            <w:r>
+              <w:rPr>
+                <w:rFonts w:cstheme="minorHAnsi"/>
+              </w:rPr>
+              <w:t xml:space="preserve"> mutually exclusive and</w:t>
+            </w:r>
+          </w:p>
+          <w:p>
+            <w:pPr>
+              <w:rPr>
+                <w:rFonts w:cstheme="minorHAnsi"/>
+              </w:rPr>
+            </w:pPr>
             <w:proofErr w:type="gramStart"/>
             <w:r>
               <w:rPr>
                 <w:rFonts w:cstheme="minorHAnsi"/>
               </w:rPr>
+              <w:t>the</w:t>
+            </w:r>
+            <w:proofErr w:type="gramEnd"/>
+            <w:r>
+              <w:rPr>
+                <w:rFonts w:cstheme="minorHAnsi"/>
+              </w:rPr>
+              <w:t xml:space="preserve"> selection state </w:t>
+            </w:r>
+            <w:r>
+              <w:rPr>
+                <w:rFonts w:cstheme="minorHAnsi"/>
+              </w:rPr>
+              <w:t xml:space="preserve">is </w:t>
+            </w:r>
+            <w:r>
+              <w:rPr>
+                <w:rFonts w:cstheme="minorHAnsi"/>
+              </w:rPr>
+              <w:t xml:space="preserve">properly hooked up with the position of the floating block in the middle of the page. </w:t>
+            </w:r>
+            <w:r>
+              <w:rPr>
+                <w:rFonts w:cstheme="minorHAnsi"/>
+              </w:rPr>
+              <w:t>T</w:t>
+            </w:r>
+            <w:r>
+              <w:rPr>
+                <w:rFonts w:cstheme="minorHAnsi"/>
+              </w:rPr>
+              <w:t xml:space="preserve">hese </w:t>
+            </w:r>
+            <w:r>
+              <w:rPr>
+                <w:rFonts w:cstheme="minorHAnsi"/>
+              </w:rPr>
+              <w:t>are</w:t>
+            </w:r>
+          </w:p>
+          <w:p>
+            <w:pPr>
+              <w:rPr>
+                <w:rFonts w:cstheme="minorHAnsi"/>
+              </w:rPr>
+            </w:pPr>
+            <w:proofErr w:type="gramStart"/>
+            <w:r>
+              <w:rPr>
+                <w:rFonts w:cstheme="minorHAnsi"/>
+              </w:rPr>
+              <w:t>vertically</w:t>
+            </w:r>
+            <w:proofErr w:type="gramEnd"/>
+            <w:r>
+              <w:rPr>
+                <w:rFonts w:cstheme="minorHAnsi"/>
+              </w:rPr>
+              <w:t xml:space="preserve"> </w:t>
+            </w:r>
+            <w:proofErr w:type="spellStart"/>
+            <w:r>
+              <w:rPr>
+                <w:rFonts w:cstheme="minorHAnsi"/>
+              </w:rPr>
               <w:t>centered</w:t>
             </w:r>
             <w:proofErr w:type="spellEnd"/>
-            <w:proofErr w:type="gramEnd"/>
-            <w:r>
-              <w:rPr>
-                <w:rFonts w:cstheme="minorHAnsi"/>
-              </w:rPr>
-              <w:t xml:space="preserve"> if possible in the header.</w:t>
-            </w:r>
-          </w:p>
-        </w:tc>
-        <w:tc>
-          <w:tcPr>
-            <w:tcW w:w="1842" w:type="dxa"/>
-          </w:tcPr>
-          <w:p>
-            <w:pPr>
-              <w:rPr>
-                <w:rFonts w:cstheme="minorHAnsi"/>
-              </w:rPr>
-            </w:pPr>
-            <w:r>
-              <w:rPr>
-                <w:rFonts w:cstheme="minorHAnsi"/>
-              </w:rPr>
-              <w:t xml:space="preserve">There </w:t>
-            </w:r>
-            <w:r>
-              <w:rPr>
-                <w:rFonts w:cstheme="minorHAnsi"/>
-              </w:rPr>
-              <w:t>is</w:t>
-            </w:r>
-            <w:r>
-              <w:rPr>
-                <w:rFonts w:cstheme="minorHAnsi"/>
-              </w:rPr>
-              <w:t xml:space="preserve"> a clock on the upper right corner of the page in the black header area and it should be up to date. It should be vertically</w:t>
-            </w:r>
-          </w:p>
-          <w:p>
-            <w:pPr>
-              <w:rPr>
-                <w:rFonts w:cstheme="minorHAnsi"/>
-              </w:rPr>
-            </w:pPr>
-            <w:proofErr w:type="spellStart"/>
-            <w:proofErr w:type="gramStart"/>
-            <w:r>
-              <w:rPr>
-                <w:rFonts w:cstheme="minorHAnsi"/>
-              </w:rPr>
-              <w:t>centered</w:t>
-            </w:r>
-            <w:proofErr w:type="spellEnd"/>
-            <w:proofErr w:type="gramEnd"/>
-            <w:r>
-              <w:rPr>
-                <w:rFonts w:cstheme="minorHAnsi"/>
-              </w:rPr>
-              <w:t xml:space="preserve"> if </w:t>
-            </w:r>
-            <w:r>
-              <w:rPr>
-                <w:rFonts w:cstheme="minorHAnsi"/>
-              </w:rPr>
-              <w:lastRenderedPageBreak/>
-              <w:t>possible in the header.</w:t>
+            <w:r>
+              <w:rPr>
+                <w:rFonts w:cstheme="minorHAnsi"/>
+              </w:rPr>
+              <w:t xml:space="preserve"> in the header.</w:t>
             </w:r>
           </w:p>
         </w:tc>
@@ -5253,7 +5429,7 @@
                 <w:rFonts w:cstheme="minorHAnsi"/>
               </w:rPr>
               <w:lastRenderedPageBreak/>
-              <w:t>9</w:t>
+              <w:t>10</w:t>
             </w:r>
           </w:p>
         </w:tc>
@@ -5271,14 +5447,33 @@
               <w:rPr>
                 <w:rFonts w:cstheme="minorHAnsi"/>
               </w:rPr>
-              <w:t xml:space="preserve">The header bar </w:t>
-            </w:r>
-            <w:r>
-              <w:rPr>
-                <w:rFonts w:cstheme="minorHAnsi"/>
-              </w:rPr>
-              <w:t>functionality</w:t>
-            </w:r>
+              <w:t>T</w:t>
+            </w:r>
+            <w:r>
+              <w:rPr>
+                <w:rFonts w:cstheme="minorHAnsi"/>
+              </w:rPr>
+              <w:t xml:space="preserve">ext indicating </w:t>
+            </w:r>
+            <w:r>
+              <w:rPr>
+                <w:rFonts w:cstheme="minorHAnsi"/>
+              </w:rPr>
+              <w:t>floating block</w:t>
+            </w:r>
+            <w:r>
+              <w:rPr>
+                <w:rFonts w:cstheme="minorHAnsi"/>
+              </w:rPr>
+              <w:t xml:space="preserve"> position. </w:t>
+            </w:r>
+          </w:p>
+          <w:p>
+            <w:pPr>
+              <w:rPr>
+                <w:rFonts w:cstheme="minorHAnsi"/>
+              </w:rPr>
+            </w:pPr>
           </w:p>
         </w:tc>
         <w:tc>
@@ -5295,386 +5490,222 @@
               <w:rPr>
                 <w:rFonts w:cstheme="minorHAnsi"/>
               </w:rPr>
-              <w:t>The header bar will contain a positional control for the floating panel. Radio options for the "Position" should be mutually exclusive and</w:t>
-            </w:r>
-          </w:p>
-          <w:p>
-            <w:pPr>
-              <w:rPr>
-                <w:rFonts w:cstheme="minorHAnsi"/>
-              </w:rPr>
-            </w:pPr>
-            <w:proofErr w:type="gramStart"/>
-            <w:r>
-              <w:rPr>
-                <w:rFonts w:cstheme="minorHAnsi"/>
-              </w:rPr>
-              <w:t>the</w:t>
-            </w:r>
-            <w:proofErr w:type="gramEnd"/>
-            <w:r>
-              <w:rPr>
-                <w:rFonts w:cstheme="minorHAnsi"/>
-              </w:rPr>
-              <w:t xml:space="preserve"> selection state should be properly hooked up with the position of the floating block in the middle of the page. </w:t>
-            </w:r>
-            <w:r>
-              <w:rPr>
-                <w:rFonts w:cstheme="minorHAnsi"/>
-              </w:rPr>
-              <w:t>T</w:t>
-            </w:r>
-            <w:r>
-              <w:rPr>
-                <w:rFonts w:cstheme="minorHAnsi"/>
-              </w:rPr>
-              <w:t>hese will be</w:t>
-            </w:r>
-          </w:p>
-          <w:p>
-            <w:pPr>
-              <w:rPr>
-                <w:rFonts w:cstheme="minorHAnsi"/>
-              </w:rPr>
-            </w:pPr>
-            <w:proofErr w:type="gramStart"/>
-            <w:r>
-              <w:rPr>
-                <w:rFonts w:cstheme="minorHAnsi"/>
-              </w:rPr>
-              <w:t>vertically</w:t>
-            </w:r>
-            <w:proofErr w:type="gramEnd"/>
+              <w:t>Whatever the position option is selected, the fl</w:t>
+            </w:r>
+            <w:r>
+              <w:rPr>
+                <w:rFonts w:cstheme="minorHAnsi"/>
+              </w:rPr>
+              <w:t xml:space="preserve">oating block in the display area </w:t>
+            </w:r>
+            <w:r>
+              <w:rPr>
+                <w:rFonts w:cstheme="minorHAnsi"/>
+              </w:rPr>
+              <w:t>should have text indicating its position. Example "Lower</w:t>
+            </w:r>
+          </w:p>
+          <w:p>
+            <w:pPr>
+              <w:rPr>
+                <w:rFonts w:cstheme="minorHAnsi"/>
+              </w:rPr>
+            </w:pPr>
+            <w:r>
+              <w:rPr>
+                <w:rFonts w:cstheme="minorHAnsi"/>
+              </w:rPr>
+              <w:t>Right" for option 2, "</w:t>
+            </w:r>
+            <w:proofErr w:type="spellStart"/>
+            <w:r>
+              <w:rPr>
+                <w:rFonts w:cstheme="minorHAnsi"/>
+              </w:rPr>
+              <w:t>Center</w:t>
+            </w:r>
+            <w:proofErr w:type="spellEnd"/>
+            <w:r>
+              <w:rPr>
+                <w:rFonts w:cstheme="minorHAnsi"/>
+              </w:rPr>
+              <w:t>" for option 1.</w:t>
+            </w:r>
+          </w:p>
+        </w:tc>
+        <w:tc>
+          <w:tcPr>
+            <w:tcW w:w="1134" w:type="dxa"/>
+          </w:tcPr>
+          <w:p>
+            <w:pPr>
+              <w:rPr>
+                <w:rFonts w:cstheme="minorHAnsi"/>
+              </w:rPr>
+            </w:pPr>
+            <w:r>
+              <w:rPr>
+                <w:rFonts w:cstheme="minorHAnsi"/>
+              </w:rPr>
+              <w:t>NA</w:t>
+            </w:r>
+          </w:p>
+        </w:tc>
+        <w:tc>
+          <w:tcPr>
+            <w:tcW w:w="1276" w:type="dxa"/>
+          </w:tcPr>
+          <w:p>
+            <w:pPr>
+              <w:jc w:val="both"/>
+              <w:rPr>
+                <w:rFonts w:cstheme="minorHAnsi"/>
+              </w:rPr>
+            </w:pPr>
+            <w:r>
+              <w:rPr>
+                <w:rFonts w:eastAsia="Times New Roman" w:cstheme="minorHAnsi"/>
+                <w:lang w:eastAsia="en-GB"/>
+              </w:rPr>
+              <w:t>Open index.html in chrome browser</w:t>
+            </w:r>
             <w:r>
               <w:rPr>
                 <w:rFonts w:cstheme="minorHAnsi"/>
               </w:rPr>
               <w:t xml:space="preserve"> </w:t>
             </w:r>
+          </w:p>
+        </w:tc>
+        <w:tc>
+          <w:tcPr>
+            <w:tcW w:w="1417" w:type="dxa"/>
+          </w:tcPr>
+          <w:p>
+            <w:pPr>
+              <w:rPr>
+                <w:rFonts w:cstheme="minorHAnsi"/>
+              </w:rPr>
+            </w:pPr>
+            <w:r>
+              <w:rPr>
+                <w:rFonts w:cstheme="minorHAnsi"/>
+              </w:rPr>
+              <w:t>NA</w:t>
+            </w:r>
+          </w:p>
+        </w:tc>
+        <w:tc>
+          <w:tcPr>
+            <w:tcW w:w="1985" w:type="dxa"/>
+          </w:tcPr>
+          <w:p>
+            <w:pPr>
+              <w:rPr>
+                <w:rFonts w:cstheme="minorHAnsi"/>
+              </w:rPr>
+            </w:pPr>
+            <w:r>
+              <w:rPr>
+                <w:rFonts w:cstheme="minorHAnsi"/>
+              </w:rPr>
+              <w:t>Whatever the position option is selected, the fl</w:t>
+            </w:r>
+            <w:r>
+              <w:rPr>
+                <w:rFonts w:cstheme="minorHAnsi"/>
+              </w:rPr>
+              <w:t xml:space="preserve">oating block in the display area </w:t>
+            </w:r>
+            <w:r>
+              <w:rPr>
+                <w:rFonts w:cstheme="minorHAnsi"/>
+              </w:rPr>
+              <w:t>should have text indicating its position. Example "Lower</w:t>
+            </w:r>
+          </w:p>
+          <w:p>
+            <w:pPr>
+              <w:rPr>
+                <w:rFonts w:cstheme="minorHAnsi"/>
+              </w:rPr>
+            </w:pPr>
+            <w:r>
+              <w:rPr>
+                <w:rFonts w:cstheme="minorHAnsi"/>
+              </w:rPr>
+              <w:t>Right" for option 2, "</w:t>
+            </w:r>
             <w:proofErr w:type="spellStart"/>
             <w:r>
               <w:rPr>
                 <w:rFonts w:cstheme="minorHAnsi"/>
               </w:rPr>
-              <w:t>centered</w:t>
+              <w:t>Center</w:t>
             </w:r>
             <w:proofErr w:type="spellEnd"/>
             <w:r>
               <w:rPr>
                 <w:rFonts w:cstheme="minorHAnsi"/>
               </w:rPr>
-              <w:t xml:space="preserve"> in the header.</w:t>
-            </w:r>
-          </w:p>
-        </w:tc>
-        <w:tc>
-          <w:tcPr>
-            <w:tcW w:w="1134" w:type="dxa"/>
-          </w:tcPr>
-          <w:p>
-            <w:pPr>
-              <w:rPr>
-                <w:rFonts w:cstheme="minorHAnsi"/>
-              </w:rPr>
-            </w:pPr>
-            <w:r>
-              <w:rPr>
-                <w:rFonts w:cstheme="minorHAnsi"/>
-              </w:rPr>
-              <w:t>NA</w:t>
-            </w:r>
-          </w:p>
-        </w:tc>
-        <w:tc>
-          <w:tcPr>
-            <w:tcW w:w="1276" w:type="dxa"/>
-          </w:tcPr>
-          <w:p>
-            <w:pPr>
-              <w:jc w:val="both"/>
-              <w:rPr>
-                <w:rFonts w:eastAsia="Times New Roman" w:cstheme="minorHAnsi"/>
-                <w:lang w:eastAsia="en-GB"/>
-              </w:rPr>
-            </w:pPr>
-            <w:r>
-              <w:rPr>
-                <w:rFonts w:cstheme="minorHAnsi"/>
-              </w:rPr>
-              <w:t>1.Open index.html</w:t>
-            </w:r>
-            <w:r>
-              <w:rPr>
-                <w:rFonts w:eastAsia="Times New Roman" w:cstheme="minorHAnsi"/>
-                <w:lang w:eastAsia="en-GB"/>
-              </w:rPr>
-              <w:t xml:space="preserve"> or Click on the link to view the</w:t>
-            </w:r>
-            <w:r>
-              <w:rPr>
-                <w:rFonts w:eastAsia="Times New Roman" w:cstheme="minorHAnsi"/>
-                <w:lang w:eastAsia="en-GB"/>
-              </w:rPr>
-              <w:t xml:space="preserve"> websit</w:t>
-            </w:r>
-            <w:r>
-              <w:rPr>
-                <w:rFonts w:eastAsia="Times New Roman" w:cstheme="minorHAnsi"/>
-                <w:lang w:eastAsia="en-GB"/>
-              </w:rPr>
-              <w:t>e</w:t>
-            </w:r>
-          </w:p>
-          <w:p>
-            <w:pPr>
-              <w:jc w:val="both"/>
-              <w:rPr>
-                <w:rFonts w:cstheme="minorHAnsi"/>
-              </w:rPr>
-            </w:pPr>
-          </w:p>
-        </w:tc>
-        <w:tc>
-          <w:tcPr>
-            <w:tcW w:w="1417" w:type="dxa"/>
-          </w:tcPr>
-          <w:p>
-            <w:pPr>
-              <w:rPr>
-                <w:rFonts w:cstheme="minorHAnsi"/>
-              </w:rPr>
-            </w:pPr>
-            <w:r>
-              <w:rPr>
-                <w:rFonts w:cstheme="minorHAnsi"/>
-              </w:rPr>
-              <w:t>NA</w:t>
-            </w:r>
-          </w:p>
-        </w:tc>
-        <w:tc>
-          <w:tcPr>
-            <w:tcW w:w="1985" w:type="dxa"/>
-          </w:tcPr>
-          <w:p>
-            <w:pPr>
-              <w:rPr>
-                <w:rFonts w:cstheme="minorHAnsi"/>
-              </w:rPr>
-            </w:pPr>
-            <w:r>
-              <w:rPr>
-                <w:rFonts w:cstheme="minorHAnsi"/>
-              </w:rPr>
-              <w:t xml:space="preserve">The header bar </w:t>
-            </w:r>
-            <w:r>
-              <w:rPr>
-                <w:rFonts w:cstheme="minorHAnsi"/>
-              </w:rPr>
-              <w:t>should</w:t>
-            </w:r>
-            <w:r>
-              <w:rPr>
-                <w:rFonts w:cstheme="minorHAnsi"/>
-              </w:rPr>
-              <w:t xml:space="preserve"> contain a positional control for the floating panel. Radio options for the "Position" should be mutually exclusive and</w:t>
-            </w:r>
-          </w:p>
-          <w:p>
-            <w:pPr>
-              <w:rPr>
-                <w:rFonts w:cstheme="minorHAnsi"/>
-              </w:rPr>
-            </w:pPr>
-            <w:proofErr w:type="gramStart"/>
-            <w:r>
-              <w:rPr>
-                <w:rFonts w:cstheme="minorHAnsi"/>
-              </w:rPr>
-              <w:t>the</w:t>
-            </w:r>
-            <w:proofErr w:type="gramEnd"/>
-            <w:r>
-              <w:rPr>
-                <w:rFonts w:cstheme="minorHAnsi"/>
-              </w:rPr>
-              <w:t xml:space="preserve"> selection state should be properly hooked up with the position of the floating block in the middle of the page. </w:t>
-            </w:r>
-            <w:r>
-              <w:rPr>
-                <w:rFonts w:cstheme="minorHAnsi"/>
-              </w:rPr>
-              <w:t>T</w:t>
-            </w:r>
-            <w:r>
-              <w:rPr>
-                <w:rFonts w:cstheme="minorHAnsi"/>
-              </w:rPr>
-              <w:t>hese will be</w:t>
-            </w:r>
-          </w:p>
-          <w:p>
-            <w:pPr>
-              <w:rPr>
-                <w:rFonts w:cstheme="minorHAnsi"/>
-              </w:rPr>
-            </w:pPr>
-            <w:proofErr w:type="gramStart"/>
-            <w:r>
-              <w:rPr>
-                <w:rFonts w:cstheme="minorHAnsi"/>
-              </w:rPr>
-              <w:t>vertically</w:t>
-            </w:r>
-            <w:proofErr w:type="gramEnd"/>
-            <w:r>
-              <w:rPr>
-                <w:rFonts w:cstheme="minorHAnsi"/>
-              </w:rPr>
-              <w:t xml:space="preserve"> </w:t>
+              <w:t>" for option 1.</w:t>
+            </w:r>
+          </w:p>
+        </w:tc>
+        <w:tc>
+          <w:tcPr>
+            <w:tcW w:w="1842" w:type="dxa"/>
+          </w:tcPr>
+          <w:p>
+            <w:pPr>
+              <w:rPr>
+                <w:rFonts w:cstheme="minorHAnsi"/>
+              </w:rPr>
+            </w:pPr>
+            <w:r>
+              <w:rPr>
+                <w:rFonts w:cstheme="minorHAnsi"/>
+              </w:rPr>
+              <w:t>Whatever the position option is selected, the flo</w:t>
+            </w:r>
+            <w:r>
+              <w:rPr>
+                <w:rFonts w:cstheme="minorHAnsi"/>
+              </w:rPr>
+              <w:t xml:space="preserve">ating block in the display area </w:t>
+            </w:r>
+            <w:r>
+              <w:rPr>
+                <w:rFonts w:cstheme="minorHAnsi"/>
+              </w:rPr>
+              <w:t>should have text indicating its position. Example "Lower</w:t>
+            </w:r>
+          </w:p>
+          <w:p>
+            <w:pPr>
+              <w:rPr>
+                <w:rFonts w:cstheme="minorHAnsi"/>
+              </w:rPr>
+            </w:pPr>
+            <w:r>
+              <w:rPr>
+                <w:rFonts w:cstheme="minorHAnsi"/>
+              </w:rPr>
+              <w:t>Right" for option 2, "</w:t>
             </w:r>
             <w:proofErr w:type="spellStart"/>
             <w:r>
               <w:rPr>
                 <w:rFonts w:cstheme="minorHAnsi"/>
               </w:rPr>
-              <w:t>centered</w:t>
+              <w:t>Center</w:t>
             </w:r>
             <w:proofErr w:type="spellEnd"/>
             <w:r>
               <w:rPr>
                 <w:rFonts w:cstheme="minorHAnsi"/>
               </w:rPr>
-              <w:t xml:space="preserve"> in the header.</w:t>
-            </w:r>
-          </w:p>
-        </w:tc>
-        <w:tc>
-          <w:tcPr>
-            <w:tcW w:w="1842" w:type="dxa"/>
-          </w:tcPr>
-          <w:p>
-            <w:pPr>
-              <w:rPr>
-                <w:rFonts w:cstheme="minorHAnsi"/>
-              </w:rPr>
-            </w:pPr>
-            <w:r>
-              <w:rPr>
-                <w:rFonts w:cstheme="minorHAnsi"/>
-              </w:rPr>
-              <w:t xml:space="preserve">The header bar </w:t>
-            </w:r>
-            <w:r>
-              <w:rPr>
-                <w:rFonts w:cstheme="minorHAnsi"/>
-              </w:rPr>
-              <w:t>has</w:t>
-            </w:r>
-            <w:r>
-              <w:rPr>
-                <w:rFonts w:cstheme="minorHAnsi"/>
-              </w:rPr>
-              <w:t xml:space="preserve"> a positional control for the floating panel. Radio options for the "Position" </w:t>
-            </w:r>
-            <w:r>
-              <w:rPr>
-                <w:rFonts w:cstheme="minorHAnsi"/>
-              </w:rPr>
-              <w:t>is</w:t>
-            </w:r>
-            <w:r>
-              <w:rPr>
-                <w:rFonts w:cstheme="minorHAnsi"/>
-              </w:rPr>
-              <w:t xml:space="preserve"> mutually exclusive and</w:t>
-            </w:r>
-          </w:p>
-          <w:p>
-            <w:pPr>
-              <w:rPr>
-                <w:rFonts w:cstheme="minorHAnsi"/>
-              </w:rPr>
-            </w:pPr>
-            <w:proofErr w:type="gramStart"/>
-            <w:r>
-              <w:rPr>
-                <w:rFonts w:cstheme="minorHAnsi"/>
-              </w:rPr>
-              <w:t>the</w:t>
-            </w:r>
-            <w:proofErr w:type="gramEnd"/>
-            <w:r>
-              <w:rPr>
-                <w:rFonts w:cstheme="minorHAnsi"/>
-              </w:rPr>
-              <w:t xml:space="preserve"> selection state </w:t>
-            </w:r>
-            <w:r>
-              <w:rPr>
-                <w:rFonts w:cstheme="minorHAnsi"/>
-              </w:rPr>
-              <w:t xml:space="preserve">is </w:t>
-            </w:r>
-            <w:r>
-              <w:rPr>
-                <w:rFonts w:cstheme="minorHAnsi"/>
-              </w:rPr>
-              <w:t xml:space="preserve">properly hooked up with the position of the floating block in the middle of the page. </w:t>
-            </w:r>
-            <w:r>
-              <w:rPr>
-                <w:rFonts w:cstheme="minorHAnsi"/>
-              </w:rPr>
-              <w:t>T</w:t>
-            </w:r>
-            <w:r>
-              <w:rPr>
-                <w:rFonts w:cstheme="minorHAnsi"/>
-              </w:rPr>
-              <w:t xml:space="preserve">hese </w:t>
-            </w:r>
-            <w:r>
-              <w:rPr>
-                <w:rFonts w:cstheme="minorHAnsi"/>
-              </w:rPr>
-              <w:t>are</w:t>
-            </w:r>
-          </w:p>
-          <w:p>
-            <w:pPr>
-              <w:rPr>
-                <w:rFonts w:cstheme="minorHAnsi"/>
-              </w:rPr>
-            </w:pPr>
-            <w:proofErr w:type="gramStart"/>
-            <w:r>
-              <w:rPr>
-                <w:rFonts w:cstheme="minorHAnsi"/>
-              </w:rPr>
-              <w:t>vertically</w:t>
-            </w:r>
-            <w:proofErr w:type="gramEnd"/>
-            <w:r>
-              <w:rPr>
-                <w:rFonts w:cstheme="minorHAnsi"/>
-              </w:rPr>
-              <w:t xml:space="preserve"> </w:t>
-            </w:r>
-            <w:proofErr w:type="spellStart"/>
-            <w:r>
-              <w:rPr>
-                <w:rFonts w:cstheme="minorHAnsi"/>
-              </w:rPr>
-              <w:t>centered</w:t>
-            </w:r>
-            <w:proofErr w:type="spellEnd"/>
-            <w:r>
-              <w:rPr>
-                <w:rFonts w:cstheme="minorHAnsi"/>
-              </w:rPr>
-              <w:t xml:space="preserve"> in the header.</w:t>
+              <w:t>" for option 1.</w:t>
             </w:r>
           </w:p>
         </w:tc>
@@ -5712,7 +5743,7 @@
               <w:rPr>
                 <w:rFonts w:cstheme="minorHAnsi"/>
               </w:rPr>
-              <w:t>10</w:t>
+              <w:t>11</w:t>
             </w:r>
           </w:p>
         </w:tc>
@@ -5726,37 +5757,20 @@
                 <w:rFonts w:cstheme="minorHAnsi"/>
               </w:rPr>
             </w:pPr>
-            <w:r>
-              <w:rPr>
-                <w:rFonts w:cstheme="minorHAnsi"/>
-              </w:rPr>
-              <w:t>T</w:t>
-            </w:r>
-            <w:r>
-              <w:rPr>
-                <w:rFonts w:cstheme="minorHAnsi"/>
-              </w:rPr>
-              <w:t xml:space="preserve">ext indicating </w:t>
-            </w:r>
-            <w:r>
-              <w:rPr>
-                <w:rFonts w:cstheme="minorHAnsi"/>
-              </w:rPr>
-              <w:t>floating block</w:t>
-            </w:r>
-            <w:r>
-              <w:rPr>
-                <w:rFonts w:cstheme="minorHAnsi"/>
-              </w:rPr>
-              <w:t xml:space="preserve"> position. </w:t>
-            </w:r>
-          </w:p>
-          <w:p>
-            <w:pPr>
-              <w:rPr>
-                <w:rFonts w:cstheme="minorHAnsi"/>
-              </w:rPr>
-            </w:pPr>
+            <w:proofErr w:type="spellStart"/>
+            <w:r>
+              <w:rPr>
+                <w:rFonts w:cstheme="minorHAnsi"/>
+              </w:rPr>
+              <w:t>Center</w:t>
+            </w:r>
+            <w:proofErr w:type="spellEnd"/>
+            <w:r>
+              <w:rPr>
+                <w:rFonts w:cstheme="minorHAnsi"/>
+              </w:rPr>
+              <w:t xml:space="preserve"> Positioning functionality</w:t>
+            </w:r>
           </w:p>
         </w:tc>
         <w:tc>
@@ -5773,53 +5787,77 @@
               <w:rPr>
                 <w:rFonts w:cstheme="minorHAnsi"/>
               </w:rPr>
-              <w:t>Whatever the position option is selected, the fl</w:t>
-            </w:r>
-            <w:r>
-              <w:rPr>
-                <w:rFonts w:cstheme="minorHAnsi"/>
-              </w:rPr>
-              <w:t xml:space="preserve">oating block in the display area </w:t>
-            </w:r>
-            <w:r>
-              <w:rPr>
-                <w:rFonts w:cstheme="minorHAnsi"/>
-              </w:rPr>
-              <w:t>should have text indicating its position. Example "Lower</w:t>
-            </w:r>
-          </w:p>
-          <w:p>
-            <w:pPr>
-              <w:rPr>
-                <w:rFonts w:cstheme="minorHAnsi"/>
-              </w:rPr>
-            </w:pPr>
-            <w:r>
-              <w:rPr>
-                <w:rFonts w:cstheme="minorHAnsi"/>
-              </w:rPr>
-              <w:t xml:space="preserve">Right" for option </w:t>
+              <w:t>When the position option is set to "</w:t>
+            </w:r>
+            <w:proofErr w:type="spellStart"/>
+            <w:r>
+              <w:rPr>
+                <w:rFonts w:cstheme="minorHAnsi"/>
+              </w:rPr>
+              <w:t>Center</w:t>
+            </w:r>
+            <w:proofErr w:type="spellEnd"/>
+            <w:r>
+              <w:rPr>
+                <w:rFonts w:cstheme="minorHAnsi"/>
+              </w:rPr>
+              <w:t xml:space="preserve">", the floating block </w:t>
             </w:r>
             <w:r>
               <w:rPr>
                 <w:rFonts w:cstheme="minorHAnsi"/>
               </w:rPr>
               <w:lastRenderedPageBreak/>
-              <w:t>2, "</w:t>
+              <w:t xml:space="preserve">should be perfectly </w:t>
             </w:r>
             <w:proofErr w:type="spellStart"/>
             <w:r>
               <w:rPr>
                 <w:rFonts w:cstheme="minorHAnsi"/>
               </w:rPr>
-              <w:t>Center</w:t>
+              <w:t>centered</w:t>
             </w:r>
             <w:proofErr w:type="spellEnd"/>
             <w:r>
               <w:rPr>
                 <w:rFonts w:cstheme="minorHAnsi"/>
               </w:rPr>
-              <w:t>" for option 1.</w:t>
+              <w:t xml:space="preserve"> in the browser viewable window, and it should</w:t>
+            </w:r>
+          </w:p>
+          <w:p>
+            <w:pPr>
+              <w:rPr>
+                <w:rFonts w:cstheme="minorHAnsi"/>
+              </w:rPr>
+            </w:pPr>
+            <w:proofErr w:type="gramStart"/>
+            <w:r>
+              <w:rPr>
+                <w:rFonts w:cstheme="minorHAnsi"/>
+              </w:rPr>
+              <w:t>readjust</w:t>
+            </w:r>
+            <w:proofErr w:type="gramEnd"/>
+            <w:r>
+              <w:rPr>
+                <w:rFonts w:cstheme="minorHAnsi"/>
+              </w:rPr>
+              <w:t xml:space="preserve"> itself when the browser is resized, but always sticks to the </w:t>
+            </w:r>
+            <w:proofErr w:type="spellStart"/>
+            <w:r>
+              <w:rPr>
+                <w:rFonts w:cstheme="minorHAnsi"/>
+              </w:rPr>
+              <w:t>center</w:t>
+            </w:r>
+            <w:proofErr w:type="spellEnd"/>
+            <w:r>
+              <w:rPr>
+                <w:rFonts w:cstheme="minorHAnsi"/>
+              </w:rPr>
+              <w:t>.</w:t>
             </w:r>
           </w:p>
         </w:tc>
@@ -5856,30 +5894,10 @@
             </w:pPr>
             <w:r>
               <w:rPr>
-                <w:rFonts w:cstheme="minorHAnsi"/>
-              </w:rPr>
-              <w:t>1.Open index.html</w:t>
-            </w:r>
-            <w:r>
-              <w:rPr>
-                <w:rFonts w:eastAsia="Times New Roman" w:cstheme="minorHAnsi"/>
-                <w:lang w:eastAsia="en-GB"/>
-              </w:rPr>
-              <w:t xml:space="preserve"> or Click on the link to view the</w:t>
-            </w:r>
-            <w:r>
-              <w:rPr>
-                <w:rFonts w:eastAsia="Times New Roman" w:cstheme="minorHAnsi"/>
-                <w:lang w:eastAsia="en-GB"/>
-              </w:rPr>
-              <w:t xml:space="preserve"> websit</w:t>
-            </w:r>
-            <w:r>
-              <w:rPr>
-                <w:rFonts w:eastAsia="Times New Roman" w:cstheme="minorHAnsi"/>
-                <w:lang w:eastAsia="en-GB"/>
-              </w:rPr>
-              <w:t>e</w:t>
+                <w:rFonts w:eastAsia="Times New Roman" w:cstheme="minorHAnsi"/>
+                <w:lang w:eastAsia="en-GB"/>
+              </w:rPr>
+              <w:t>Open index.html in chrome browser</w:t>
             </w:r>
           </w:p>
           <w:p>
@@ -5905,6 +5923,7 @@
               <w:rPr>
                 <w:rFonts w:cstheme="minorHAnsi"/>
               </w:rPr>
+              <w:lastRenderedPageBreak/>
               <w:t>NA</w:t>
             </w:r>
           </w:p>
@@ -5923,45 +5942,102 @@
               <w:rPr>
                 <w:rFonts w:cstheme="minorHAnsi"/>
               </w:rPr>
-              <w:t>Whatever the position option is selected, the fl</w:t>
-            </w:r>
-            <w:r>
-              <w:rPr>
-                <w:rFonts w:cstheme="minorHAnsi"/>
-              </w:rPr>
-              <w:t xml:space="preserve">oating block in the display area </w:t>
-            </w:r>
-            <w:r>
-              <w:rPr>
-                <w:rFonts w:cstheme="minorHAnsi"/>
-              </w:rPr>
-              <w:t>should have text indicating its position. Example "Lower</w:t>
-            </w:r>
-          </w:p>
-          <w:p>
-            <w:pPr>
-              <w:rPr>
-                <w:rFonts w:cstheme="minorHAnsi"/>
-              </w:rPr>
-            </w:pPr>
-            <w:r>
-              <w:rPr>
-                <w:rFonts w:cstheme="minorHAnsi"/>
-              </w:rPr>
-              <w:t xml:space="preserve">Right" for option 2, </w:t>
+              <w:t>When the position option is set to "</w:t>
+            </w:r>
+            <w:proofErr w:type="spellStart"/>
+            <w:r>
+              <w:rPr>
+                <w:rFonts w:cstheme="minorHAnsi"/>
+              </w:rPr>
+              <w:t>Center</w:t>
+            </w:r>
+            <w:proofErr w:type="spellEnd"/>
+            <w:r>
+              <w:rPr>
+                <w:rFonts w:cstheme="minorHAnsi"/>
+              </w:rPr>
+              <w:t xml:space="preserve">", the floating block </w:t>
             </w:r>
             <w:r>
               <w:rPr>
                 <w:rFonts w:cstheme="minorHAnsi"/>
               </w:rPr>
               <w:lastRenderedPageBreak/>
-              <w:t>"</w:t>
+              <w:t xml:space="preserve">should be perfectly </w:t>
             </w:r>
             <w:proofErr w:type="spellStart"/>
             <w:r>
               <w:rPr>
                 <w:rFonts w:cstheme="minorHAnsi"/>
               </w:rPr>
+              <w:t>centered</w:t>
+            </w:r>
+            <w:proofErr w:type="spellEnd"/>
+            <w:r>
+              <w:rPr>
+                <w:rFonts w:cstheme="minorHAnsi"/>
+              </w:rPr>
+              <w:t xml:space="preserve"> in the browser viewable window, and it should</w:t>
+            </w:r>
+          </w:p>
+          <w:p>
+            <w:pPr>
+              <w:rPr>
+                <w:rFonts w:cstheme="minorHAnsi"/>
+              </w:rPr>
+            </w:pPr>
+            <w:proofErr w:type="gramStart"/>
+            <w:r>
+              <w:rPr>
+                <w:rFonts w:cstheme="minorHAnsi"/>
+              </w:rPr>
+              <w:t>readjust</w:t>
+            </w:r>
+            <w:proofErr w:type="gramEnd"/>
+            <w:r>
+              <w:rPr>
+                <w:rFonts w:cstheme="minorHAnsi"/>
+              </w:rPr>
+              <w:t xml:space="preserve"> itself when the browser is resized, but always sticks to the </w:t>
+            </w:r>
+            <w:proofErr w:type="spellStart"/>
+            <w:r>
+              <w:rPr>
+                <w:rFonts w:cstheme="minorHAnsi"/>
+              </w:rPr>
+              <w:t>center</w:t>
+            </w:r>
+            <w:proofErr w:type="spellEnd"/>
+            <w:r>
+              <w:rPr>
+                <w:rFonts w:cstheme="minorHAnsi"/>
+              </w:rPr>
+              <w:t>.</w:t>
+            </w:r>
+          </w:p>
+        </w:tc>
+        <w:tc>
+          <w:tcPr>
+            <w:tcW w:w="1842" w:type="dxa"/>
+          </w:tcPr>
+          <w:p>
+            <w:pPr>
+              <w:rPr>
+                <w:rFonts w:cstheme="minorHAnsi"/>
+              </w:rPr>
+            </w:pPr>
+            <w:r>
+              <w:rPr>
+                <w:rFonts w:cstheme="minorHAnsi"/>
+              </w:rPr>
+              <w:lastRenderedPageBreak/>
+              <w:t>When the position option is set to "</w:t>
+            </w:r>
+            <w:proofErr w:type="spellStart"/>
+            <w:r>
+              <w:rPr>
+                <w:rFonts w:cstheme="minorHAnsi"/>
+              </w:rPr>
               <w:t>Center</w:t>
             </w:r>
             <w:proofErr w:type="spellEnd"/>
@@ -5969,72 +6045,81 @@
               <w:rPr>
                 <w:rFonts w:cstheme="minorHAnsi"/>
               </w:rPr>
-              <w:t>" for option 1.</w:t>
-            </w:r>
-          </w:p>
-        </w:tc>
-        <w:tc>
-          <w:tcPr>
-            <w:tcW w:w="1842" w:type="dxa"/>
-          </w:tcPr>
-          <w:p>
-            <w:pPr>
-              <w:rPr>
-                <w:rFonts w:cstheme="minorHAnsi"/>
-              </w:rPr>
-            </w:pPr>
+              <w:t xml:space="preserve">", the floating block </w:t>
+            </w:r>
             <w:r>
               <w:rPr>
                 <w:rFonts w:cstheme="minorHAnsi"/>
               </w:rPr>
               <w:lastRenderedPageBreak/>
-              <w:t>Whatever the position option is selected, the flo</w:t>
-            </w:r>
-            <w:r>
-              <w:rPr>
-                <w:rFonts w:cstheme="minorHAnsi"/>
-              </w:rPr>
-              <w:t xml:space="preserve">ating block in the display area </w:t>
-            </w:r>
-            <w:r>
-              <w:rPr>
-                <w:rFonts w:cstheme="minorHAnsi"/>
-              </w:rPr>
-              <w:t>should have text indicating its position. Example "Lower</w:t>
-            </w:r>
-          </w:p>
-          <w:p>
-            <w:pPr>
-              <w:rPr>
-                <w:rFonts w:cstheme="minorHAnsi"/>
-              </w:rPr>
-            </w:pPr>
-            <w:r>
-              <w:rPr>
-                <w:rFonts w:cstheme="minorHAnsi"/>
-              </w:rPr>
-              <w:t xml:space="preserve">Right" for option </w:t>
-            </w:r>
-            <w:r>
-              <w:rPr>
-                <w:rFonts w:cstheme="minorHAnsi"/>
-              </w:rPr>
-              <w:lastRenderedPageBreak/>
-              <w:t>2, "</w:t>
+              <w:t>is</w:t>
+            </w:r>
+            <w:r>
+              <w:rPr>
+                <w:rFonts w:cstheme="minorHAnsi"/>
+              </w:rPr>
+              <w:t xml:space="preserve"> perfectly </w:t>
             </w:r>
             <w:proofErr w:type="spellStart"/>
             <w:r>
               <w:rPr>
                 <w:rFonts w:cstheme="minorHAnsi"/>
               </w:rPr>
-              <w:t>Center</w:t>
+              <w:t>centered</w:t>
             </w:r>
             <w:proofErr w:type="spellEnd"/>
             <w:r>
               <w:rPr>
                 <w:rFonts w:cstheme="minorHAnsi"/>
               </w:rPr>
-              <w:t>" for option 1.</w:t>
+              <w:t xml:space="preserve"> in the browser viewable window, and it </w:t>
+            </w:r>
+            <w:r>
+              <w:rPr>
+                <w:rFonts w:cstheme="minorHAnsi"/>
+              </w:rPr>
+              <w:t>is</w:t>
+            </w:r>
+          </w:p>
+          <w:p>
+            <w:pPr>
+              <w:rPr>
+                <w:rFonts w:cstheme="minorHAnsi"/>
+              </w:rPr>
+            </w:pPr>
+            <w:proofErr w:type="gramStart"/>
+            <w:r>
+              <w:rPr>
+                <w:rFonts w:cstheme="minorHAnsi"/>
+              </w:rPr>
+              <w:t>readjust</w:t>
+            </w:r>
+            <w:r>
+              <w:rPr>
+                <w:rFonts w:cstheme="minorHAnsi"/>
+              </w:rPr>
+              <w:t>ed</w:t>
+            </w:r>
+            <w:proofErr w:type="gramEnd"/>
+            <w:r>
+              <w:rPr>
+                <w:rFonts w:cstheme="minorHAnsi"/>
+              </w:rPr>
+              <w:t xml:space="preserve"> itself when the browser is resized, but always sticks to the </w:t>
+            </w:r>
+            <w:proofErr w:type="spellStart"/>
+            <w:r>
+              <w:rPr>
+                <w:rFonts w:cstheme="minorHAnsi"/>
+              </w:rPr>
+              <w:t>center</w:t>
+            </w:r>
+            <w:proofErr w:type="spellEnd"/>
+            <w:r>
+              <w:rPr>
+                <w:rFonts w:cstheme="minorHAnsi"/>
+              </w:rPr>
+              <w:t>.</w:t>
             </w:r>
           </w:p>
         </w:tc>
@@ -6074,7 +6159,7 @@
                 <w:rFonts w:cstheme="minorHAnsi"/>
               </w:rPr>
               <w:lastRenderedPageBreak/>
-              <w:t>11</w:t>
+              <w:t>12</w:t>
             </w:r>
           </w:p>
         </w:tc>
@@ -6088,19 +6173,17 @@
                 <w:rFonts w:cstheme="minorHAnsi"/>
               </w:rPr>
             </w:pPr>
-            <w:proofErr w:type="spellStart"/>
-            <w:r>
-              <w:rPr>
-                <w:rFonts w:cstheme="minorHAnsi"/>
-              </w:rPr>
-              <w:t>Center</w:t>
-            </w:r>
-            <w:proofErr w:type="spellEnd"/>
-            <w:r>
-              <w:rPr>
-                <w:rFonts w:cstheme="minorHAnsi"/>
-              </w:rPr>
-              <w:t xml:space="preserve"> Positioning functionality</w:t>
+            <w:r>
+              <w:rPr>
+                <w:rFonts w:cstheme="minorHAnsi"/>
+              </w:rPr>
+              <w:t>Lower Right Positioning functionality</w:t>
+            </w:r>
+            <w:r>
+              <w:rPr>
+                <w:rFonts w:cstheme="minorHAnsi"/>
+              </w:rPr>
+              <w:t xml:space="preserve"> resized.</w:t>
             </w:r>
           </w:p>
         </w:tc>
@@ -6118,35 +6201,7 @@
               <w:rPr>
                 <w:rFonts w:cstheme="minorHAnsi"/>
               </w:rPr>
-              <w:t>When the position option is set to "</w:t>
-            </w:r>
-            <w:proofErr w:type="spellStart"/>
-            <w:r>
-              <w:rPr>
-                <w:rFonts w:cstheme="minorHAnsi"/>
-              </w:rPr>
-              <w:t>Center</w:t>
-            </w:r>
-            <w:proofErr w:type="spellEnd"/>
-            <w:r>
-              <w:rPr>
-                <w:rFonts w:cstheme="minorHAnsi"/>
-              </w:rPr>
-              <w:t xml:space="preserve">", the floating block should be perfectly </w:t>
-            </w:r>
-            <w:proofErr w:type="spellStart"/>
-            <w:r>
-              <w:rPr>
-                <w:rFonts w:cstheme="minorHAnsi"/>
-              </w:rPr>
-              <w:t>centered</w:t>
-            </w:r>
-            <w:proofErr w:type="spellEnd"/>
-            <w:r>
-              <w:rPr>
-                <w:rFonts w:cstheme="minorHAnsi"/>
-              </w:rPr>
-              <w:t xml:space="preserve"> in the browser viewable window, and it should</w:t>
+              <w:t>When the position option is set to "Lower Right", the floating block should stick to the lower right corner of the page, just above the black</w:t>
             </w:r>
           </w:p>
           <w:p>
@@ -6160,28 +6215,14 @@
               <w:rPr>
                 <w:rFonts w:cstheme="minorHAnsi"/>
               </w:rPr>
-              <w:t>readjust</w:t>
+              <w:t>footer</w:t>
             </w:r>
             <w:proofErr w:type="gramEnd"/>
             <w:r>
               <w:rPr>
                 <w:rFonts w:cstheme="minorHAnsi"/>
               </w:rPr>
-              <w:t xml:space="preserve"> itself when the browser is resized, but always sticks to the </w:t>
-            </w:r>
-            <w:proofErr w:type="spellStart"/>
-            <w:r>
-              <w:rPr>
-                <w:rFonts w:cstheme="minorHAnsi"/>
-              </w:rPr>
-              <w:t>center</w:t>
-            </w:r>
-            <w:proofErr w:type="spellEnd"/>
-            <w:r>
-              <w:rPr>
-                <w:rFonts w:cstheme="minorHAnsi"/>
-              </w:rPr>
-              <w:t>.</w:t>
+              <w:t xml:space="preserve"> area. It should remain in its position even when the window is resized.</w:t>
             </w:r>
           </w:p>
         </w:tc>
@@ -6211,45 +6252,22 @@
             <w:pPr>
               <w:jc w:val="both"/>
               <w:rPr>
-                <w:rFonts w:eastAsia="Times New Roman" w:cstheme="minorHAnsi"/>
-                <w:lang w:eastAsia="en-GB"/>
-              </w:rPr>
-            </w:pPr>
-            <w:r>
-              <w:rPr>
-                <w:rFonts w:cstheme="minorHAnsi"/>
-              </w:rPr>
-              <w:t>1.Open index.html</w:t>
-            </w:r>
-            <w:r>
-              <w:rPr>
-                <w:rFonts w:eastAsia="Times New Roman" w:cstheme="minorHAnsi"/>
-                <w:lang w:eastAsia="en-GB"/>
-              </w:rPr>
-              <w:t xml:space="preserve"> or Click on the link to view the</w:t>
-            </w:r>
-            <w:r>
-              <w:rPr>
-                <w:rFonts w:eastAsia="Times New Roman" w:cstheme="minorHAnsi"/>
-                <w:lang w:eastAsia="en-GB"/>
-              </w:rPr>
-              <w:t xml:space="preserve"> websit</w:t>
-            </w:r>
-            <w:r>
-              <w:rPr>
-                <w:rFonts w:eastAsia="Times New Roman" w:cstheme="minorHAnsi"/>
-                <w:lang w:eastAsia="en-GB"/>
-              </w:rPr>
-              <w:t>e</w:t>
-            </w:r>
-          </w:p>
-          <w:p>
-            <w:pPr>
-              <w:jc w:val="both"/>
-              <w:rPr>
-                <w:rFonts w:cstheme="minorHAnsi"/>
-              </w:rPr>
-            </w:pPr>
+                <w:rFonts w:cstheme="minorHAnsi"/>
+              </w:rPr>
+            </w:pPr>
+            <w:r>
+              <w:rPr>
+                <w:rFonts w:eastAsia="Times New Roman" w:cstheme="minorHAnsi"/>
+                <w:lang w:eastAsia="en-GB"/>
+              </w:rPr>
+              <w:t>Open index.html in chrome browser</w:t>
+            </w:r>
+            <w:r>
+              <w:rPr>
+                <w:rFonts w:cstheme="minorHAnsi"/>
+              </w:rPr>
+              <w:t xml:space="preserve"> </w:t>
+            </w:r>
           </w:p>
         </w:tc>
         <w:tc>
@@ -6284,35 +6302,7 @@
               <w:rPr>
                 <w:rFonts w:cstheme="minorHAnsi"/>
               </w:rPr>
-              <w:t>When the position option is set to "</w:t>
-            </w:r>
-            <w:proofErr w:type="spellStart"/>
-            <w:r>
-              <w:rPr>
-                <w:rFonts w:cstheme="minorHAnsi"/>
-              </w:rPr>
-              <w:t>Center</w:t>
-            </w:r>
-            <w:proofErr w:type="spellEnd"/>
-            <w:r>
-              <w:rPr>
-                <w:rFonts w:cstheme="minorHAnsi"/>
-              </w:rPr>
-              <w:t xml:space="preserve">", the floating block should be perfectly </w:t>
-            </w:r>
-            <w:proofErr w:type="spellStart"/>
-            <w:r>
-              <w:rPr>
-                <w:rFonts w:cstheme="minorHAnsi"/>
-              </w:rPr>
-              <w:t>centered</w:t>
-            </w:r>
-            <w:proofErr w:type="spellEnd"/>
-            <w:r>
-              <w:rPr>
-                <w:rFonts w:cstheme="minorHAnsi"/>
-              </w:rPr>
-              <w:t xml:space="preserve"> in the browser viewable window, and it should</w:t>
+              <w:t>When the position option is set to "Lower Right", the floating block should stick to the lower right corner of the page, just above the black</w:t>
             </w:r>
           </w:p>
           <w:p>
@@ -6326,28 +6316,14 @@
               <w:rPr>
                 <w:rFonts w:cstheme="minorHAnsi"/>
               </w:rPr>
-              <w:t>readjust</w:t>
+              <w:t>footer</w:t>
             </w:r>
             <w:proofErr w:type="gramEnd"/>
             <w:r>
               <w:rPr>
                 <w:rFonts w:cstheme="minorHAnsi"/>
               </w:rPr>
-              <w:t xml:space="preserve"> itself when the browser is resized, but always sticks to the </w:t>
-            </w:r>
-            <w:proofErr w:type="spellStart"/>
-            <w:r>
-              <w:rPr>
-                <w:rFonts w:cstheme="minorHAnsi"/>
-              </w:rPr>
-              <w:t>center</w:t>
-            </w:r>
-            <w:proofErr w:type="spellEnd"/>
-            <w:r>
-              <w:rPr>
-                <w:rFonts w:cstheme="minorHAnsi"/>
-              </w:rPr>
-              <w:t>.</w:t>
+              <w:t xml:space="preserve"> area. It should remain in its position even when the window is resized.</w:t>
             </w:r>
           </w:p>
         </w:tc>
@@ -6365,21 +6341,7 @@
               <w:rPr>
                 <w:rFonts w:cstheme="minorHAnsi"/>
               </w:rPr>
-              <w:t>When the position option is set to "</w:t>
-            </w:r>
-            <w:proofErr w:type="spellStart"/>
-            <w:r>
-              <w:rPr>
-                <w:rFonts w:cstheme="minorHAnsi"/>
-              </w:rPr>
-              <w:t>Center</w:t>
-            </w:r>
-            <w:proofErr w:type="spellEnd"/>
-            <w:r>
-              <w:rPr>
-                <w:rFonts w:cstheme="minorHAnsi"/>
-              </w:rPr>
-              <w:t xml:space="preserve">", the floating block </w:t>
+              <w:t xml:space="preserve">When the position option is set to "Lower Right", the floating block </w:t>
             </w:r>
             <w:r>
               <w:rPr>
@@ -6391,27 +6353,7 @@
               <w:rPr>
                 <w:rFonts w:cstheme="minorHAnsi"/>
               </w:rPr>
-              <w:t xml:space="preserve"> perfectly </w:t>
-            </w:r>
-            <w:proofErr w:type="spellStart"/>
-            <w:r>
-              <w:rPr>
-                <w:rFonts w:cstheme="minorHAnsi"/>
-              </w:rPr>
-              <w:t>centered</w:t>
-            </w:r>
-            <w:proofErr w:type="spellEnd"/>
-            <w:r>
-              <w:rPr>
-                <w:rFonts w:cstheme="minorHAnsi"/>
-              </w:rPr>
-              <w:t xml:space="preserve"> in the browser viewable window, and it </w:t>
-            </w:r>
-            <w:r>
-              <w:rPr>
-                <w:rFonts w:cstheme="minorHAnsi"/>
-              </w:rPr>
-              <w:t>is</w:t>
+              <w:t xml:space="preserve"> stick to the lower right corner of the page, just above the black</w:t>
             </w:r>
           </w:p>
           <w:p>
@@ -6425,34 +6367,26 @@
               <w:rPr>
                 <w:rFonts w:cstheme="minorHAnsi"/>
               </w:rPr>
-              <w:t>readjust</w:t>
-            </w:r>
-            <w:r>
-              <w:rPr>
-                <w:rFonts w:cstheme="minorHAnsi"/>
-              </w:rPr>
-              <w:t>ed</w:t>
+              <w:t>footer</w:t>
             </w:r>
             <w:proofErr w:type="gramEnd"/>
             <w:r>
               <w:rPr>
                 <w:rFonts w:cstheme="minorHAnsi"/>
               </w:rPr>
-              <w:t xml:space="preserve"> itself when the browser is resized, but always sticks to the </w:t>
-            </w:r>
-            <w:proofErr w:type="spellStart"/>
-            <w:r>
-              <w:rPr>
-                <w:rFonts w:cstheme="minorHAnsi"/>
-              </w:rPr>
-              <w:t>center</w:t>
-            </w:r>
-            <w:proofErr w:type="spellEnd"/>
-            <w:r>
-              <w:rPr>
-                <w:rFonts w:cstheme="minorHAnsi"/>
-              </w:rPr>
-              <w:t>.</w:t>
+              <w:t xml:space="preserve"> area. It </w:t>
+            </w:r>
+            <w:r>
+              <w:rPr>
+                <w:rFonts w:cstheme="minorHAnsi"/>
+              </w:rPr>
+              <w:t xml:space="preserve">is </w:t>
+            </w:r>
+            <w:r>
+              <w:rPr>
+                <w:rFonts w:cstheme="minorHAnsi"/>
+              </w:rPr>
+              <w:t>in its position even when the window is resized.</w:t>
             </w:r>
           </w:p>
         </w:tc>
@@ -6490,7 +6424,7 @@
               <w:rPr>
                 <w:rFonts w:cstheme="minorHAnsi"/>
               </w:rPr>
-              <w:t>12</w:t>
+              <w:t>13</w:t>
             </w:r>
           </w:p>
         </w:tc>
@@ -6504,18 +6438,14 @@
                 <w:rFonts w:cstheme="minorHAnsi"/>
               </w:rPr>
             </w:pPr>
-            <w:r>
-              <w:rPr>
-                <w:rFonts w:cstheme="minorHAnsi"/>
-              </w:rPr>
-              <w:t>Lower Right</w:t>
-            </w:r>
-            <w:r>
-              <w:rPr>
-                <w:rFonts w:cstheme="minorHAnsi"/>
-              </w:rPr>
-              <w:t xml:space="preserve"> Positioning functionality</w:t>
-            </w:r>
+            <w:proofErr w:type="spellStart"/>
+            <w:r>
+              <w:rPr>
+                <w:rFonts w:cstheme="minorHAnsi"/>
+              </w:rPr>
+              <w:t>Draggable</w:t>
+            </w:r>
+            <w:proofErr w:type="spellEnd"/>
             <w:r>
               <w:rPr>
                 <w:rFonts w:cstheme="minorHAnsi"/>
@@ -6526,8 +6456,15 @@
               <w:rPr>
                 <w:rFonts w:cstheme="minorHAnsi"/>
               </w:rPr>
-              <w:t>resized.</w:t>
-            </w:r>
+              <w:t xml:space="preserve"> grey floating block </w:t>
+            </w:r>
+          </w:p>
+          <w:p>
+            <w:pPr>
+              <w:rPr>
+                <w:rFonts w:cstheme="minorHAnsi"/>
+              </w:rPr>
+            </w:pPr>
           </w:p>
         </w:tc>
         <w:tc>
@@ -6544,7 +6481,28 @@
               <w:rPr>
                 <w:rFonts w:cstheme="minorHAnsi"/>
               </w:rPr>
-              <w:t>When the position option is set to "Lower Right", the floating block should stick to the lower right corner of the page, just above the black</w:t>
+              <w:t xml:space="preserve">The grey floating block should be </w:t>
+            </w:r>
+            <w:proofErr w:type="spellStart"/>
+            <w:r>
+              <w:rPr>
+                <w:rFonts w:cstheme="minorHAnsi"/>
+              </w:rPr>
+              <w:t>draggable</w:t>
+            </w:r>
+            <w:proofErr w:type="spellEnd"/>
+            <w:r>
+              <w:rPr>
+                <w:rFonts w:cstheme="minorHAnsi"/>
+              </w:rPr>
+              <w:t xml:space="preserve">, but ONLY WITHIN THE LIGHT GREAY AREA under the </w:t>
+            </w:r>
+            <w:r>
+              <w:rPr>
+                <w:rFonts w:cstheme="minorHAnsi"/>
+              </w:rPr>
+              <w:lastRenderedPageBreak/>
+              <w:t>black header, it should not be able</w:t>
             </w:r>
           </w:p>
           <w:p>
@@ -6558,14 +6516,35 @@
               <w:rPr>
                 <w:rFonts w:cstheme="minorHAnsi"/>
               </w:rPr>
-              <w:t>footer</w:t>
+              <w:t>to</w:t>
             </w:r>
             <w:proofErr w:type="gramEnd"/>
             <w:r>
               <w:rPr>
                 <w:rFonts w:cstheme="minorHAnsi"/>
               </w:rPr>
-              <w:t xml:space="preserve"> area. It should remain in its position even when the window is resized.</w:t>
+              <w:t xml:space="preserve"> be dragged outside the grey containment even in the event of resizing of the browser. Dragging it from the picture above should</w:t>
+            </w:r>
+          </w:p>
+          <w:p>
+            <w:pPr>
+              <w:rPr>
+                <w:rFonts w:cstheme="minorHAnsi"/>
+              </w:rPr>
+            </w:pPr>
+            <w:proofErr w:type="gramStart"/>
+            <w:r>
+              <w:rPr>
+                <w:rFonts w:cstheme="minorHAnsi"/>
+              </w:rPr>
+              <w:t>snap</w:t>
+            </w:r>
+            <w:proofErr w:type="gramEnd"/>
+            <w:r>
+              <w:rPr>
+                <w:rFonts w:cstheme="minorHAnsi"/>
+              </w:rPr>
+              <w:t xml:space="preserve"> it back into the area.</w:t>
             </w:r>
           </w:p>
         </w:tc>
@@ -6583,6 +6562,7 @@
               <w:rPr>
                 <w:rFonts w:cstheme="minorHAnsi"/>
               </w:rPr>
+              <w:lastRenderedPageBreak/>
               <w:t>NA</w:t>
             </w:r>
           </w:p>
@@ -6595,45 +6575,36 @@
             <w:pPr>
               <w:jc w:val="both"/>
               <w:rPr>
-                <w:rFonts w:eastAsia="Times New Roman" w:cstheme="minorHAnsi"/>
-                <w:lang w:eastAsia="en-GB"/>
-              </w:rPr>
-            </w:pPr>
-            <w:r>
-              <w:rPr>
-                <w:rFonts w:cstheme="minorHAnsi"/>
-              </w:rPr>
-              <w:t>1.Open index.html</w:t>
-            </w:r>
-            <w:r>
-              <w:rPr>
-                <w:rFonts w:eastAsia="Times New Roman" w:cstheme="minorHAnsi"/>
-                <w:lang w:eastAsia="en-GB"/>
-              </w:rPr>
-              <w:t xml:space="preserve"> or Click on the link to view the</w:t>
-            </w:r>
-            <w:r>
-              <w:rPr>
-                <w:rFonts w:eastAsia="Times New Roman" w:cstheme="minorHAnsi"/>
-                <w:lang w:eastAsia="en-GB"/>
-              </w:rPr>
-              <w:t xml:space="preserve"> websit</w:t>
-            </w:r>
-            <w:r>
-              <w:rPr>
-                <w:rFonts w:eastAsia="Times New Roman" w:cstheme="minorHAnsi"/>
-                <w:lang w:eastAsia="en-GB"/>
-              </w:rPr>
-              <w:t>e</w:t>
-            </w:r>
-          </w:p>
-          <w:p>
-            <w:pPr>
-              <w:jc w:val="both"/>
-              <w:rPr>
-                <w:rFonts w:cstheme="minorHAnsi"/>
-              </w:rPr>
-            </w:pPr>
+                <w:rFonts w:cstheme="minorHAnsi"/>
+              </w:rPr>
+            </w:pPr>
+            <w:r>
+              <w:rPr>
+                <w:rFonts w:eastAsia="Times New Roman" w:cstheme="minorHAnsi"/>
+                <w:lang w:eastAsia="en-GB"/>
+              </w:rPr>
+              <w:t xml:space="preserve">Open index.html </w:t>
+            </w:r>
+            <w:r>
+              <w:rPr>
+                <w:rFonts w:eastAsia="Times New Roman" w:cstheme="minorHAnsi"/>
+                <w:lang w:eastAsia="en-GB"/>
+              </w:rPr>
+              <w:t xml:space="preserve">in </w:t>
+            </w:r>
+            <w:r>
+              <w:rPr>
+                <w:rFonts w:eastAsia="Times New Roman" w:cstheme="minorHAnsi"/>
+                <w:lang w:eastAsia="en-GB"/>
+              </w:rPr>
+              <w:t>chrome browser</w:t>
+            </w:r>
+            <w:r>
+              <w:rPr>
+                <w:rFonts w:cstheme="minorHAnsi"/>
+              </w:rPr>
+              <w:t xml:space="preserve"> </w:t>
+            </w:r>
           </w:p>
         </w:tc>
         <w:tc>
@@ -6668,7 +6639,28 @@
               <w:rPr>
                 <w:rFonts w:cstheme="minorHAnsi"/>
               </w:rPr>
-              <w:t>When the position option is set to "Lower Right", the floating block should stick to the lower right corner of the page, just above the black</w:t>
+              <w:t xml:space="preserve">The grey floating block should be </w:t>
+            </w:r>
+            <w:proofErr w:type="spellStart"/>
+            <w:r>
+              <w:rPr>
+                <w:rFonts w:cstheme="minorHAnsi"/>
+              </w:rPr>
+              <w:t>draggable</w:t>
+            </w:r>
+            <w:proofErr w:type="spellEnd"/>
+            <w:r>
+              <w:rPr>
+                <w:rFonts w:cstheme="minorHAnsi"/>
+              </w:rPr>
+              <w:t xml:space="preserve">, but ONLY WITHIN THE LIGHT GREAY AREA under the black </w:t>
+            </w:r>
+            <w:r>
+              <w:rPr>
+                <w:rFonts w:cstheme="minorHAnsi"/>
+              </w:rPr>
+              <w:lastRenderedPageBreak/>
+              <w:t>header, it should not be able</w:t>
             </w:r>
           </w:p>
           <w:p>
@@ -6682,14 +6674,35 @@
               <w:rPr>
                 <w:rFonts w:cstheme="minorHAnsi"/>
               </w:rPr>
-              <w:t>footer</w:t>
+              <w:t>to</w:t>
             </w:r>
             <w:proofErr w:type="gramEnd"/>
             <w:r>
               <w:rPr>
                 <w:rFonts w:cstheme="minorHAnsi"/>
               </w:rPr>
-              <w:t xml:space="preserve"> area. It should remain in its position even when the window is resized.</w:t>
+              <w:t xml:space="preserve"> be dragged outside the grey containment even in the event of resizing of the browser. Dragging it from the picture above should</w:t>
+            </w:r>
+          </w:p>
+          <w:p>
+            <w:pPr>
+              <w:rPr>
+                <w:rFonts w:cstheme="minorHAnsi"/>
+              </w:rPr>
+            </w:pPr>
+            <w:proofErr w:type="gramStart"/>
+            <w:r>
+              <w:rPr>
+                <w:rFonts w:cstheme="minorHAnsi"/>
+              </w:rPr>
+              <w:t>snap</w:t>
+            </w:r>
+            <w:proofErr w:type="gramEnd"/>
+            <w:r>
+              <w:rPr>
+                <w:rFonts w:cstheme="minorHAnsi"/>
+              </w:rPr>
+              <w:t xml:space="preserve"> it back into the area.</w:t>
             </w:r>
           </w:p>
         </w:tc>
@@ -6707,7 +6720,8 @@
               <w:rPr>
                 <w:rFonts w:cstheme="minorHAnsi"/>
               </w:rPr>
-              <w:t xml:space="preserve">When the position option is set to "Lower Right", the floating block </w:t>
+              <w:lastRenderedPageBreak/>
+              <w:t xml:space="preserve">The grey floating block </w:t>
             </w:r>
             <w:r>
               <w:rPr>
@@ -6719,7 +6733,40 @@
               <w:rPr>
                 <w:rFonts w:cstheme="minorHAnsi"/>
               </w:rPr>
-              <w:t xml:space="preserve"> stick to the lower right corner of the page, just above the black</w:t>
+              <w:t xml:space="preserve"> </w:t>
+            </w:r>
+            <w:proofErr w:type="spellStart"/>
+            <w:r>
+              <w:rPr>
+                <w:rFonts w:cstheme="minorHAnsi"/>
+              </w:rPr>
+              <w:t>draggable</w:t>
+            </w:r>
+            <w:proofErr w:type="spellEnd"/>
+            <w:r>
+              <w:rPr>
+                <w:rFonts w:cstheme="minorHAnsi"/>
+              </w:rPr>
+              <w:t xml:space="preserve">, but ONLY WITHIN THE LIGHT GREAY AREA under the </w:t>
+            </w:r>
+            <w:r>
+              <w:rPr>
+                <w:rFonts w:cstheme="minorHAnsi"/>
+              </w:rPr>
+              <w:lastRenderedPageBreak/>
+              <w:t xml:space="preserve">black header, it </w:t>
+            </w:r>
+            <w:r>
+              <w:rPr>
+                <w:rFonts w:cstheme="minorHAnsi"/>
+              </w:rPr>
+              <w:t>is</w:t>
+            </w:r>
+            <w:r>
+              <w:rPr>
+                <w:rFonts w:cstheme="minorHAnsi"/>
+              </w:rPr>
+              <w:t xml:space="preserve"> not </w:t>
             </w:r>
           </w:p>
           <w:p>
@@ -6733,26 +6780,35 @@
               <w:rPr>
                 <w:rFonts w:cstheme="minorHAnsi"/>
               </w:rPr>
-              <w:t>footer</w:t>
+              <w:t>dragged</w:t>
             </w:r>
             <w:proofErr w:type="gramEnd"/>
             <w:r>
               <w:rPr>
                 <w:rFonts w:cstheme="minorHAnsi"/>
               </w:rPr>
-              <w:t xml:space="preserve"> area. It </w:t>
-            </w:r>
-            <w:r>
-              <w:rPr>
-                <w:rFonts w:cstheme="minorHAnsi"/>
-              </w:rPr>
-              <w:t xml:space="preserve">is </w:t>
-            </w:r>
-            <w:r>
-              <w:rPr>
-                <w:rFonts w:cstheme="minorHAnsi"/>
-              </w:rPr>
-              <w:t>in its position even when the window is resized.</w:t>
+              <w:t xml:space="preserve"> outside the grey containment even in the event of resizing of the browser. Dragging it from the picture </w:t>
+            </w:r>
+          </w:p>
+          <w:p>
+            <w:pPr>
+              <w:rPr>
+                <w:rFonts w:cstheme="minorHAnsi"/>
+              </w:rPr>
+            </w:pPr>
+            <w:proofErr w:type="gramStart"/>
+            <w:r>
+              <w:rPr>
+                <w:rFonts w:cstheme="minorHAnsi"/>
+              </w:rPr>
+              <w:t>snap</w:t>
+            </w:r>
+            <w:proofErr w:type="gramEnd"/>
+            <w:r>
+              <w:rPr>
+                <w:rFonts w:cstheme="minorHAnsi"/>
+              </w:rPr>
+              <w:t xml:space="preserve"> it back into the area.</w:t>
             </w:r>
           </w:p>
         </w:tc>
@@ -6770,6 +6826,7 @@
               <w:rPr>
                 <w:rFonts w:cstheme="minorHAnsi"/>
               </w:rPr>
+              <w:lastRenderedPageBreak/>
               <w:t>PASS</w:t>
             </w:r>
           </w:p>
@@ -6791,7 +6848,7 @@
                 <w:rFonts w:cstheme="minorHAnsi"/>
               </w:rPr>
               <w:lastRenderedPageBreak/>
-              <w:t>13</w:t>
+              <w:t>14</w:t>
             </w:r>
           </w:p>
         </w:tc>
@@ -6805,519 +6862,97 @@
                 <w:rFonts w:cstheme="minorHAnsi"/>
               </w:rPr>
             </w:pPr>
-            <w:proofErr w:type="spellStart"/>
-            <w:r>
-              <w:rPr>
-                <w:rFonts w:cstheme="minorHAnsi"/>
-              </w:rPr>
-              <w:t>Draggable</w:t>
-            </w:r>
-            <w:proofErr w:type="spellEnd"/>
+            <w:r>
+              <w:rPr>
+                <w:rFonts w:cstheme="minorHAnsi"/>
+              </w:rPr>
+              <w:t>The floating block should disappear if the user hits the Escape key on the browser and reappears when the Enter key is hit.</w:t>
+            </w:r>
+          </w:p>
+          <w:p>
+            <w:pPr>
+              <w:rPr>
+                <w:rFonts w:cstheme="minorHAnsi"/>
+              </w:rPr>
+            </w:pPr>
+          </w:p>
+        </w:tc>
+        <w:tc>
+          <w:tcPr>
+            <w:tcW w:w="1843" w:type="dxa"/>
+          </w:tcPr>
+          <w:p>
+            <w:pPr>
+              <w:rPr>
+                <w:rFonts w:cstheme="minorHAnsi"/>
+              </w:rPr>
+            </w:pPr>
+            <w:r>
+              <w:rPr>
+                <w:rFonts w:cstheme="minorHAnsi"/>
+              </w:rPr>
+              <w:t>The floating block should disappear if the user hits the Escape key on the browser and reappears when the Enter key is hit.</w:t>
+            </w:r>
+          </w:p>
+          <w:p>
+            <w:pPr>
+              <w:rPr>
+                <w:rFonts w:cstheme="minorHAnsi"/>
+              </w:rPr>
+            </w:pPr>
+          </w:p>
+        </w:tc>
+        <w:tc>
+          <w:tcPr>
+            <w:tcW w:w="1134" w:type="dxa"/>
+          </w:tcPr>
+          <w:p>
+            <w:pPr>
+              <w:rPr>
+                <w:rFonts w:cstheme="minorHAnsi"/>
+              </w:rPr>
+            </w:pPr>
+            <w:r>
+              <w:rPr>
+                <w:rFonts w:cstheme="minorHAnsi"/>
+              </w:rPr>
+              <w:t>NA</w:t>
+            </w:r>
+          </w:p>
+        </w:tc>
+        <w:tc>
+          <w:tcPr>
+            <w:tcW w:w="1276" w:type="dxa"/>
+          </w:tcPr>
+          <w:p>
+            <w:pPr>
+              <w:jc w:val="both"/>
+              <w:rPr>
+                <w:rFonts w:cstheme="minorHAnsi"/>
+              </w:rPr>
+            </w:pPr>
+            <w:r>
+              <w:rPr>
+                <w:rFonts w:eastAsia="Times New Roman" w:cstheme="minorHAnsi"/>
+                <w:lang w:eastAsia="en-GB"/>
+              </w:rPr>
+              <w:t xml:space="preserve">Open index.html in </w:t>
+            </w:r>
+            <w:bookmarkStart w:id="0" w:name="_GoBack"/>
+            <w:bookmarkEnd w:id="0"/>
+            <w:r>
+              <w:rPr>
+                <w:rFonts w:eastAsia="Times New Roman" w:cstheme="minorHAnsi"/>
+                <w:lang w:eastAsia="en-GB"/>
+              </w:rPr>
+              <w:t>chrome browser</w:t>
+            </w:r>
             <w:r>
               <w:rPr>
                 <w:rFonts w:cstheme="minorHAnsi"/>
               </w:rPr>
               <w:t xml:space="preserve"> </w:t>
             </w:r>
-            <w:r>
-              <w:rPr>
-                <w:rFonts w:cstheme="minorHAnsi"/>
-              </w:rPr>
-              <w:t xml:space="preserve"> grey floating block </w:t>
-            </w:r>
-          </w:p>
-          <w:p>
-            <w:pPr>
-              <w:rPr>
-                <w:rFonts w:cstheme="minorHAnsi"/>
-              </w:rPr>
-            </w:pPr>
-          </w:p>
-        </w:tc>
-        <w:tc>
-          <w:tcPr>
-            <w:tcW w:w="1843" w:type="dxa"/>
-          </w:tcPr>
-          <w:p>
-            <w:pPr>
-              <w:rPr>
-                <w:rFonts w:cstheme="minorHAnsi"/>
-              </w:rPr>
-            </w:pPr>
-            <w:r>
-              <w:rPr>
-                <w:rFonts w:cstheme="minorHAnsi"/>
-              </w:rPr>
-              <w:t xml:space="preserve">The grey floating block should be </w:t>
-            </w:r>
-            <w:proofErr w:type="spellStart"/>
-            <w:r>
-              <w:rPr>
-                <w:rFonts w:cstheme="minorHAnsi"/>
-              </w:rPr>
-              <w:t>draggable</w:t>
-            </w:r>
-            <w:proofErr w:type="spellEnd"/>
-            <w:r>
-              <w:rPr>
-                <w:rFonts w:cstheme="minorHAnsi"/>
-              </w:rPr>
-              <w:t>, but ONLY WITHIN THE LIGHT GREAY AREA under the black header, it should not be able</w:t>
-            </w:r>
-          </w:p>
-          <w:p>
-            <w:pPr>
-              <w:rPr>
-                <w:rFonts w:cstheme="minorHAnsi"/>
-              </w:rPr>
-            </w:pPr>
-            <w:proofErr w:type="gramStart"/>
-            <w:r>
-              <w:rPr>
-                <w:rFonts w:cstheme="minorHAnsi"/>
-              </w:rPr>
-              <w:t>to</w:t>
-            </w:r>
-            <w:proofErr w:type="gramEnd"/>
-            <w:r>
-              <w:rPr>
-                <w:rFonts w:cstheme="minorHAnsi"/>
-              </w:rPr>
-              <w:t xml:space="preserve"> be dragged outside the grey containment even in the event of resizing of the browser. Dragging it from the picture above should</w:t>
-            </w:r>
-          </w:p>
-          <w:p>
-            <w:pPr>
-              <w:rPr>
-                <w:rFonts w:cstheme="minorHAnsi"/>
-              </w:rPr>
-            </w:pPr>
-            <w:proofErr w:type="gramStart"/>
-            <w:r>
-              <w:rPr>
-                <w:rFonts w:cstheme="minorHAnsi"/>
-              </w:rPr>
-              <w:t>snap</w:t>
-            </w:r>
-            <w:proofErr w:type="gramEnd"/>
-            <w:r>
-              <w:rPr>
-                <w:rFonts w:cstheme="minorHAnsi"/>
-              </w:rPr>
-              <w:t xml:space="preserve"> it back into the area.</w:t>
-            </w:r>
-          </w:p>
-        </w:tc>
-        <w:tc>
-          <w:tcPr>
-            <w:tcW w:w="1134" w:type="dxa"/>
-          </w:tcPr>
-          <w:p>
-            <w:pPr>
-              <w:rPr>
-                <w:rFonts w:cstheme="minorHAnsi"/>
-              </w:rPr>
-            </w:pPr>
-            <w:r>
-              <w:rPr>
-                <w:rFonts w:cstheme="minorHAnsi"/>
-              </w:rPr>
-              <w:t>NA</w:t>
-            </w:r>
-          </w:p>
-        </w:tc>
-        <w:tc>
-          <w:tcPr>
-            <w:tcW w:w="1276" w:type="dxa"/>
-          </w:tcPr>
-          <w:p>
-            <w:pPr>
-              <w:jc w:val="both"/>
-              <w:rPr>
-                <w:rFonts w:eastAsia="Times New Roman" w:cstheme="minorHAnsi"/>
-                <w:lang w:eastAsia="en-GB"/>
-              </w:rPr>
-            </w:pPr>
-            <w:r>
-              <w:rPr>
-                <w:rFonts w:cstheme="minorHAnsi"/>
-              </w:rPr>
-              <w:t>1.Open index.html</w:t>
-            </w:r>
-            <w:r>
-              <w:rPr>
-                <w:rFonts w:eastAsia="Times New Roman" w:cstheme="minorHAnsi"/>
-                <w:lang w:eastAsia="en-GB"/>
-              </w:rPr>
-              <w:t xml:space="preserve"> or Click on the link to view the</w:t>
-            </w:r>
-            <w:r>
-              <w:rPr>
-                <w:rFonts w:eastAsia="Times New Roman" w:cstheme="minorHAnsi"/>
-                <w:lang w:eastAsia="en-GB"/>
-              </w:rPr>
-              <w:t xml:space="preserve"> websit</w:t>
-            </w:r>
-            <w:r>
-              <w:rPr>
-                <w:rFonts w:eastAsia="Times New Roman" w:cstheme="minorHAnsi"/>
-                <w:lang w:eastAsia="en-GB"/>
-              </w:rPr>
-              <w:t>e</w:t>
-            </w:r>
-          </w:p>
-          <w:p>
-            <w:pPr>
-              <w:jc w:val="both"/>
-              <w:rPr>
-                <w:rFonts w:cstheme="minorHAnsi"/>
-              </w:rPr>
-            </w:pPr>
-          </w:p>
-        </w:tc>
-        <w:tc>
-          <w:tcPr>
-            <w:tcW w:w="1417" w:type="dxa"/>
-          </w:tcPr>
-          <w:p>
-            <w:pPr>
-              <w:rPr>
-                <w:rFonts w:cstheme="minorHAnsi"/>
-              </w:rPr>
-            </w:pPr>
-            <w:r>
-              <w:rPr>
-                <w:rFonts w:cstheme="minorHAnsi"/>
-              </w:rPr>
-              <w:t>NA</w:t>
-            </w:r>
-          </w:p>
-        </w:tc>
-        <w:tc>
-          <w:tcPr>
-            <w:tcW w:w="1985" w:type="dxa"/>
-          </w:tcPr>
-          <w:p>
-            <w:pPr>
-              <w:rPr>
-                <w:rFonts w:cstheme="minorHAnsi"/>
-              </w:rPr>
-            </w:pPr>
-            <w:r>
-              <w:rPr>
-                <w:rFonts w:cstheme="minorHAnsi"/>
-              </w:rPr>
-              <w:t xml:space="preserve">The grey floating block should be </w:t>
-            </w:r>
-            <w:proofErr w:type="spellStart"/>
-            <w:r>
-              <w:rPr>
-                <w:rFonts w:cstheme="minorHAnsi"/>
-              </w:rPr>
-              <w:t>draggable</w:t>
-            </w:r>
-            <w:proofErr w:type="spellEnd"/>
-            <w:r>
-              <w:rPr>
-                <w:rFonts w:cstheme="minorHAnsi"/>
-              </w:rPr>
-              <w:t>, but ONLY WITHIN THE LIGHT GREAY AREA under the black header, it should not be able</w:t>
-            </w:r>
-          </w:p>
-          <w:p>
-            <w:pPr>
-              <w:rPr>
-                <w:rFonts w:cstheme="minorHAnsi"/>
-              </w:rPr>
-            </w:pPr>
-            <w:proofErr w:type="gramStart"/>
-            <w:r>
-              <w:rPr>
-                <w:rFonts w:cstheme="minorHAnsi"/>
-              </w:rPr>
-              <w:t>to</w:t>
-            </w:r>
-            <w:proofErr w:type="gramEnd"/>
-            <w:r>
-              <w:rPr>
-                <w:rFonts w:cstheme="minorHAnsi"/>
-              </w:rPr>
-              <w:t xml:space="preserve"> be dragged outside the grey containment even in the event of resizing of the browser. Dragging it from the picture above should</w:t>
-            </w:r>
-          </w:p>
-          <w:p>
-            <w:pPr>
-              <w:rPr>
-                <w:rFonts w:cstheme="minorHAnsi"/>
-              </w:rPr>
-            </w:pPr>
-            <w:proofErr w:type="gramStart"/>
-            <w:r>
-              <w:rPr>
-                <w:rFonts w:cstheme="minorHAnsi"/>
-              </w:rPr>
-              <w:t>snap</w:t>
-            </w:r>
-            <w:proofErr w:type="gramEnd"/>
-            <w:r>
-              <w:rPr>
-                <w:rFonts w:cstheme="minorHAnsi"/>
-              </w:rPr>
-              <w:t xml:space="preserve"> it back into the area.</w:t>
-            </w:r>
-          </w:p>
-        </w:tc>
-        <w:tc>
-          <w:tcPr>
-            <w:tcW w:w="1842" w:type="dxa"/>
-          </w:tcPr>
-          <w:p>
-            <w:pPr>
-              <w:rPr>
-                <w:rFonts w:cstheme="minorHAnsi"/>
-              </w:rPr>
-            </w:pPr>
-            <w:r>
-              <w:rPr>
-                <w:rFonts w:cstheme="minorHAnsi"/>
-              </w:rPr>
-              <w:t xml:space="preserve">The grey floating block </w:t>
-            </w:r>
-            <w:r>
-              <w:rPr>
-                <w:rFonts w:cstheme="minorHAnsi"/>
-              </w:rPr>
-              <w:t>is</w:t>
-            </w:r>
-            <w:r>
-              <w:rPr>
-                <w:rFonts w:cstheme="minorHAnsi"/>
-              </w:rPr>
-              <w:t xml:space="preserve"> </w:t>
-            </w:r>
-            <w:proofErr w:type="spellStart"/>
-            <w:r>
-              <w:rPr>
-                <w:rFonts w:cstheme="minorHAnsi"/>
-              </w:rPr>
-              <w:t>draggable</w:t>
-            </w:r>
-            <w:proofErr w:type="spellEnd"/>
-            <w:r>
-              <w:rPr>
-                <w:rFonts w:cstheme="minorHAnsi"/>
-              </w:rPr>
-              <w:t xml:space="preserve">, but ONLY WITHIN THE LIGHT GREAY AREA under the black header, it </w:t>
-            </w:r>
-            <w:r>
-              <w:rPr>
-                <w:rFonts w:cstheme="minorHAnsi"/>
-              </w:rPr>
-              <w:t>is</w:t>
-            </w:r>
-            <w:r>
-              <w:rPr>
-                <w:rFonts w:cstheme="minorHAnsi"/>
-              </w:rPr>
-              <w:t xml:space="preserve"> not </w:t>
-            </w:r>
-          </w:p>
-          <w:p>
-            <w:pPr>
-              <w:rPr>
-                <w:rFonts w:cstheme="minorHAnsi"/>
-              </w:rPr>
-            </w:pPr>
-            <w:proofErr w:type="gramStart"/>
-            <w:r>
-              <w:rPr>
-                <w:rFonts w:cstheme="minorHAnsi"/>
-              </w:rPr>
-              <w:t>dragged</w:t>
-            </w:r>
-            <w:proofErr w:type="gramEnd"/>
-            <w:r>
-              <w:rPr>
-                <w:rFonts w:cstheme="minorHAnsi"/>
-              </w:rPr>
-              <w:t xml:space="preserve"> outside the grey containment even in the event of resizing of the browser. Dragging it from the picture </w:t>
-            </w:r>
-          </w:p>
-          <w:p>
-            <w:pPr>
-              <w:rPr>
-                <w:rFonts w:cstheme="minorHAnsi"/>
-              </w:rPr>
-            </w:pPr>
-            <w:proofErr w:type="gramStart"/>
-            <w:r>
-              <w:rPr>
-                <w:rFonts w:cstheme="minorHAnsi"/>
-              </w:rPr>
-              <w:t>snap</w:t>
-            </w:r>
-            <w:proofErr w:type="gramEnd"/>
-            <w:r>
-              <w:rPr>
-                <w:rFonts w:cstheme="minorHAnsi"/>
-              </w:rPr>
-              <w:t xml:space="preserve"> it back into the area.</w:t>
-            </w:r>
-          </w:p>
-        </w:tc>
-        <w:tc>
-          <w:tcPr>
-            <w:tcW w:w="1985" w:type="dxa"/>
-          </w:tcPr>
-          <w:p>
-            <w:pPr>
-              <w:rPr>
-                <w:rFonts w:cstheme="minorHAnsi"/>
-              </w:rPr>
-            </w:pPr>
-            <w:r>
-              <w:rPr>
-                <w:rFonts w:cstheme="minorHAnsi"/>
-              </w:rPr>
-              <w:t>PASS</w:t>
-            </w:r>
-          </w:p>
-        </w:tc>
-      </w:tr>
-      <w:tr>
-        <w:tc>
-          <w:tcPr>
-            <w:tcW w:w="1384" w:type="dxa"/>
-          </w:tcPr>
-          <w:p>
-            <w:pPr>
-              <w:rPr>
-                <w:rFonts w:cstheme="minorHAnsi"/>
-              </w:rPr>
-            </w:pPr>
-            <w:r>
-              <w:rPr>
-                <w:rFonts w:cstheme="minorHAnsi"/>
-              </w:rPr>
-              <w:t>14</w:t>
-            </w:r>
-          </w:p>
-        </w:tc>
-        <w:tc>
-          <w:tcPr>
-            <w:tcW w:w="1701" w:type="dxa"/>
-          </w:tcPr>
-          <w:p>
-            <w:pPr>
-              <w:rPr>
-                <w:rFonts w:cstheme="minorHAnsi"/>
-              </w:rPr>
-            </w:pPr>
-            <w:r>
-              <w:rPr>
-                <w:rFonts w:cstheme="minorHAnsi"/>
-              </w:rPr>
-              <w:t>The floating block should disappear if the user hits the Escape key on the browser and reappears when the Enter key is hit.</w:t>
-            </w:r>
-          </w:p>
-          <w:p>
-            <w:pPr>
-              <w:rPr>
-                <w:rFonts w:cstheme="minorHAnsi"/>
-              </w:rPr>
-            </w:pPr>
-          </w:p>
-        </w:tc>
-        <w:tc>
-          <w:tcPr>
-            <w:tcW w:w="1843" w:type="dxa"/>
-          </w:tcPr>
-          <w:p>
-            <w:pPr>
-              <w:rPr>
-                <w:rFonts w:cstheme="minorHAnsi"/>
-              </w:rPr>
-            </w:pPr>
-            <w:r>
-              <w:rPr>
-                <w:rFonts w:cstheme="minorHAnsi"/>
-              </w:rPr>
-              <w:t>The floating block should disappear if the user hits the Escape key on the browser and reappears when the Enter key is hit.</w:t>
-            </w:r>
-          </w:p>
-          <w:p>
-            <w:pPr>
-              <w:rPr>
-                <w:rFonts w:cstheme="minorHAnsi"/>
-              </w:rPr>
-            </w:pPr>
-          </w:p>
-        </w:tc>
-        <w:tc>
-          <w:tcPr>
-            <w:tcW w:w="1134" w:type="dxa"/>
-          </w:tcPr>
-          <w:p>
-            <w:pPr>
-              <w:rPr>
-                <w:rFonts w:cstheme="minorHAnsi"/>
-              </w:rPr>
-            </w:pPr>
-            <w:r>
-              <w:rPr>
-                <w:rFonts w:cstheme="minorHAnsi"/>
-              </w:rPr>
-              <w:t>NA</w:t>
-            </w:r>
-          </w:p>
-        </w:tc>
-        <w:tc>
-          <w:tcPr>
-            <w:tcW w:w="1276" w:type="dxa"/>
-          </w:tcPr>
-          <w:p>
-            <w:pPr>
-              <w:jc w:val="both"/>
-              <w:rPr>
-                <w:rFonts w:eastAsia="Times New Roman" w:cstheme="minorHAnsi"/>
-                <w:lang w:eastAsia="en-GB"/>
-              </w:rPr>
-            </w:pPr>
-            <w:r>
-              <w:rPr>
-                <w:rFonts w:cstheme="minorHAnsi"/>
-              </w:rPr>
-              <w:t>1.Open index.html</w:t>
-            </w:r>
-            <w:r>
-              <w:rPr>
-                <w:rFonts w:eastAsia="Times New Roman" w:cstheme="minorHAnsi"/>
-                <w:lang w:eastAsia="en-GB"/>
-              </w:rPr>
-              <w:t xml:space="preserve"> or Click on the link to view the</w:t>
-            </w:r>
-            <w:r>
-              <w:rPr>
-                <w:rFonts w:eastAsia="Times New Roman" w:cstheme="minorHAnsi"/>
-                <w:lang w:eastAsia="en-GB"/>
-              </w:rPr>
-              <w:t xml:space="preserve"> websit</w:t>
-            </w:r>
-            <w:r>
-              <w:rPr>
-                <w:rFonts w:eastAsia="Times New Roman" w:cstheme="minorHAnsi"/>
-                <w:lang w:eastAsia="en-GB"/>
-              </w:rPr>
-              <w:t>e</w:t>
-            </w:r>
-          </w:p>
-          <w:p>
-            <w:pPr>
-              <w:jc w:val="both"/>
-              <w:rPr>
-                <w:rFonts w:cstheme="minorHAnsi"/>
-              </w:rPr>
-            </w:pPr>
           </w:p>
         </w:tc>
         <w:tc>
@@ -8539,7 +8174,7 @@
   <a:extraClrSchemeLst/>
   <a:extLst>
     <a:ext uri="{05A4C25C-085E-4340-85A3-A5531E510DB2}">
-      <thm15:themeFamily xmlns:thm15="http://schemas.microsoft.com/office/thememl/2012/main" xmlns="" name="Office Theme" id="{62F939B6-93AF-4DB8-9C6B-D6C7DFDC589F}" vid="{4A3C46E8-61CC-4603-A589-7422A47A8E4A}"/>
+      <thm15:themeFamily xmlns="" xmlns:thm15="http://schemas.microsoft.com/office/thememl/2012/main" name="Office Theme" id="{62F939B6-93AF-4DB8-9C6B-D6C7DFDC589F}" vid="{4A3C46E8-61CC-4603-A589-7422A47A8E4A}"/>
     </a:ext>
   </a:extLst>
 </a:theme>

</xml_diff>